<commit_message>
ISIS-2062: updates to docs
</commit_message>
<xml_diff>
--- a/antora/components/docs/modules/resources/attachments/IsisCheatSheet.docx
+++ b/antora/components/docs/modules/resources/attachments/IsisCheatSheet.docx
@@ -10,7 +10,9 @@
         </w:rPr>
       </w:pPr>
       <w:bookmarkStart w:id="0" w:name="OLE_LINK13"/>
+      <w:bookmarkStart w:id="1" w:name="_GoBack"/>
       <w:bookmarkEnd w:id="0"/>
+      <w:bookmarkEnd w:id="1"/>
       <w:r>
         <w:rPr>
           <w:noProof/>
@@ -216,7 +218,7 @@
                                   <w:rStyle w:val="Hyperlink"/>
                                   <w:b/>
                                 </w:rPr>
-                                <w:t>http://isis.apache.org/docs/about.html</w:t>
+                                <w:t>http://isis.apache.org/docs/latest/about.html</w:t>
                               </w:r>
                             </w:hyperlink>
                           </w:p>
@@ -246,7 +248,7 @@
                             <w:rStyle w:val="Hyperlink"/>
                             <w:b/>
                           </w:rPr>
-                          <w:t>http://isis.apache.org/docs/about.html</w:t>
+                          <w:t>http://isis.apache.org/docs/latest/about.html</w:t>
                         </w:r>
                       </w:hyperlink>
                     </w:p>
@@ -263,7 +265,15 @@
           <w:i/>
           <w:sz w:val="24"/>
         </w:rPr>
-        <w:t>Domain Objects (entities + view models)</w:t>
+        <w:t>Domain Object</w:t>
+      </w:r>
+      <w:r>
+        <w:rPr>
+          <w:b/>
+          <w:i/>
+          <w:sz w:val="24"/>
+        </w:rPr>
+        <w:t xml:space="preserve"> Annotations</w:t>
       </w:r>
     </w:p>
     <w:p>
@@ -338,8 +348,8 @@
           <w:sz w:val="20"/>
         </w:rPr>
       </w:pPr>
-      <w:bookmarkStart w:id="1" w:name="OLE_LINK3"/>
-      <w:bookmarkEnd w:id="1"/>
+      <w:bookmarkStart w:id="2" w:name="OLE_LINK3"/>
+      <w:bookmarkEnd w:id="2"/>
       <w:r>
         <w:rPr>
           <w:rFonts w:cs="Courier New"/>
@@ -373,7 +383,7 @@
           <w:rFonts w:cs="Courier New"/>
           <w:sz w:val="20"/>
         </w:rPr>
-        <w:t>@Title, @MemberOrder, @MemberGroupLayout</w:t>
+        <w:t>@Title, @MemberOrder</w:t>
       </w:r>
     </w:p>
     <w:p>
@@ -405,10 +415,23 @@
           <w:rFonts w:cs="Courier New"/>
           <w:sz w:val="20"/>
         </w:rPr>
-        <w:t>@javax.inject.Inject – inject services into object</w:t>
-      </w:r>
-      <w:bookmarkStart w:id="2" w:name="_GoBack"/>
-      <w:bookmarkEnd w:id="2"/>
+        <w:t>@</w:t>
+      </w:r>
+      <w:r>
+        <w:rPr>
+          <w:rFonts w:cs="Courier New"/>
+          <w:sz w:val="18"/>
+          <w:szCs w:val="20"/>
+        </w:rPr>
+        <w:t>javax.inject.</w:t>
+      </w:r>
+      <w:r>
+        <w:rPr>
+          <w:rFonts w:cs="Courier New"/>
+          <w:sz w:val="20"/>
+        </w:rPr>
+        <w:t>Inject</w:t>
+      </w:r>
     </w:p>
     <w:p>
       <w:pPr>
@@ -425,17 +448,30 @@
           <w:rFonts w:cs="Courier New"/>
           <w:sz w:val="20"/>
         </w:rPr>
-        <w:t>@javax.annotation.Nullable</w:t>
-      </w:r>
-    </w:p>
-    <w:p>
-      <w:pPr>
-        <w:spacing w:before="20" w:after="20"/>
-        <w:rPr>
-          <w:rFonts w:cs="Courier New"/>
-          <w:sz w:val="20"/>
-        </w:rPr>
-      </w:pPr>
+        <w:t>@</w:t>
+      </w:r>
+      <w:r>
+        <w:rPr>
+          <w:rFonts w:cs="Courier New"/>
+          <w:sz w:val="16"/>
+          <w:szCs w:val="18"/>
+        </w:rPr>
+        <w:t>javax.annotation.</w:t>
+      </w:r>
+      <w:r>
+        <w:rPr>
+          <w:rFonts w:cs="Courier New"/>
+          <w:sz w:val="20"/>
+        </w:rPr>
+        <w:t>Nullable</w:t>
+      </w:r>
+      <w:r>
+        <w:rPr>
+          <w:rFonts w:cs="Courier New"/>
+          <w:sz w:val="20"/>
+        </w:rPr>
+        <w:t xml:space="preserve">, </w:t>
+      </w:r>
       <w:bookmarkStart w:id="4" w:name="OLE_LINK2"/>
       <w:bookmarkEnd w:id="4"/>
       <w:r>
@@ -443,29 +479,6 @@
           <w:rFonts w:cs="Courier New"/>
           <w:sz w:val="20"/>
         </w:rPr>
-        <w:t>@javax.validation.constraints.Digits</w:t>
-      </w:r>
-    </w:p>
-    <w:p>
-      <w:pPr>
-        <w:spacing w:before="160" w:after="40"/>
-        <w:rPr>
-          <w:rFonts w:cs="Courier New"/>
-          <w:sz w:val="20"/>
-        </w:rPr>
-      </w:pPr>
-      <w:r>
-        <w:rPr>
-          <w:rFonts w:cs="Courier New"/>
-          <w:sz w:val="20"/>
-        </w:rPr>
-        <w:t>@lombok.Data; @lombok.Builder;</w:t>
-      </w:r>
-      <w:r>
-        <w:rPr>
-          <w:rFonts w:cs="Courier New"/>
-          <w:sz w:val="20"/>
-        </w:rPr>
         <w:t xml:space="preserve"> </w:t>
       </w:r>
       <w:r>
@@ -473,7 +486,98 @@
           <w:rFonts w:cs="Courier New"/>
           <w:sz w:val="20"/>
         </w:rPr>
-        <w:t>@lombok.AllArgsConstructor</w:t>
+        <w:t>@</w:t>
+      </w:r>
+      <w:r>
+        <w:rPr>
+          <w:rFonts w:cs="Courier New"/>
+          <w:sz w:val="16"/>
+          <w:szCs w:val="18"/>
+        </w:rPr>
+        <w:t>javax.validation.constraints.</w:t>
+      </w:r>
+      <w:r>
+        <w:rPr>
+          <w:rFonts w:cs="Courier New"/>
+          <w:sz w:val="20"/>
+        </w:rPr>
+        <w:t>Digits</w:t>
+      </w:r>
+    </w:p>
+    <w:p>
+      <w:pPr>
+        <w:spacing w:before="80" w:after="40"/>
+        <w:rPr>
+          <w:rFonts w:cs="Courier New"/>
+          <w:sz w:val="20"/>
+        </w:rPr>
+      </w:pPr>
+      <w:r>
+        <w:rPr>
+          <w:rFonts w:cs="Courier New"/>
+          <w:sz w:val="20"/>
+        </w:rPr>
+        <w:t>@</w:t>
+      </w:r>
+      <w:r>
+        <w:rPr>
+          <w:rFonts w:cs="Courier New"/>
+          <w:sz w:val="16"/>
+          <w:szCs w:val="18"/>
+        </w:rPr>
+        <w:t>lombok.</w:t>
+      </w:r>
+      <w:r>
+        <w:rPr>
+          <w:rFonts w:cs="Courier New"/>
+          <w:sz w:val="20"/>
+        </w:rPr>
+        <w:t>Data, @</w:t>
+      </w:r>
+      <w:r>
+        <w:rPr>
+          <w:rFonts w:cs="Courier New"/>
+          <w:sz w:val="16"/>
+          <w:szCs w:val="18"/>
+        </w:rPr>
+        <w:t>lombok.</w:t>
+      </w:r>
+      <w:r>
+        <w:rPr>
+          <w:rFonts w:cs="Courier New"/>
+          <w:sz w:val="20"/>
+        </w:rPr>
+        <w:t>ToString, @</w:t>
+      </w:r>
+      <w:r>
+        <w:rPr>
+          <w:rFonts w:cs="Courier New"/>
+          <w:sz w:val="16"/>
+          <w:szCs w:val="18"/>
+        </w:rPr>
+        <w:t>lombok.</w:t>
+      </w:r>
+      <w:r>
+        <w:rPr>
+          <w:rFonts w:cs="Courier New"/>
+          <w:sz w:val="20"/>
+        </w:rPr>
+        <w:t>Builder, @</w:t>
+      </w:r>
+      <w:r>
+        <w:rPr>
+          <w:rFonts w:cs="Courier New"/>
+          <w:sz w:val="16"/>
+          <w:szCs w:val="18"/>
+        </w:rPr>
+        <w:t>lombok.</w:t>
+      </w:r>
+      <w:r>
+        <w:rPr>
+          <w:rFonts w:cs="Courier New"/>
+          <w:sz w:val="20"/>
+        </w:rPr>
+        <w:t>RequiredArgsConstructor</w:t>
       </w:r>
     </w:p>
     <w:p>
@@ -506,6 +610,60 @@
           <w:i/>
           <w:sz w:val="20"/>
         </w:rPr>
+        <w:t>Xxx.layout</w:t>
+      </w:r>
+      <w:r>
+        <w:rPr>
+          <w:rFonts w:cs="Courier New"/>
+          <w:i/>
+          <w:sz w:val="20"/>
+        </w:rPr>
+        <w:t>[</w:t>
+      </w:r>
+      <w:r>
+        <w:rPr>
+          <w:rFonts w:cs="Courier New"/>
+          <w:i/>
+          <w:sz w:val="20"/>
+        </w:rPr>
+        <w:t>.</w:t>
+      </w:r>
+      <w:r>
+        <w:rPr>
+          <w:rFonts w:cs="Courier New"/>
+          <w:i/>
+          <w:sz w:val="20"/>
+        </w:rPr>
+        <w:t>layoutName].</w:t>
+      </w:r>
+      <w:r>
+        <w:rPr>
+          <w:rFonts w:cs="Courier New"/>
+          <w:i/>
+          <w:sz w:val="20"/>
+        </w:rPr>
+        <w:t>xml</w:t>
+      </w:r>
+      <w:r>
+        <w:rPr>
+          <w:rFonts w:cs="Courier New"/>
+          <w:sz w:val="20"/>
+        </w:rPr>
+        <w:t xml:space="preserve"> </w:t>
+      </w:r>
+      <w:r>
+        <w:rPr>
+          <w:rFonts w:cs="Courier New"/>
+          <w:sz w:val="20"/>
+        </w:rPr>
+        <w:t xml:space="preserve">, </w:t>
+      </w:r>
+      <w:r>
+        <w:rPr>
+          <w:rFonts w:cs="Courier New"/>
+          <w:i/>
+          <w:sz w:val="20"/>
+        </w:rPr>
         <w:t>Xxx.layout.xml</w:t>
       </w:r>
       <w:r>
@@ -520,14 +678,41 @@
           <w:rFonts w:cs="Courier New"/>
           <w:sz w:val="20"/>
         </w:rPr>
-        <w:t xml:space="preserve">is </w:t>
-      </w:r>
-      <w:r>
-        <w:rPr>
-          <w:rFonts w:cs="Courier New"/>
-          <w:sz w:val="20"/>
-        </w:rPr>
-        <w:t>more flexible than @XxxLayout</w:t>
+        <w:t xml:space="preserve">, </w:t>
+      </w:r>
+    </w:p>
+    <w:p>
+      <w:pPr>
+        <w:spacing w:before="20" w:after="40"/>
+        <w:rPr>
+          <w:rFonts w:cs="Courier New"/>
+          <w:iCs/>
+          <w:sz w:val="20"/>
+        </w:rPr>
+      </w:pPr>
+      <w:r>
+        <w:rPr>
+          <w:rFonts w:cs="Courier New"/>
+          <w:i/>
+          <w:sz w:val="20"/>
+        </w:rPr>
+        <w:t>Xxx.layout</w:t>
+      </w:r>
+      <w:r>
+        <w:rPr>
+          <w:rFonts w:cs="Courier New"/>
+          <w:i/>
+          <w:sz w:val="20"/>
+        </w:rPr>
+        <w:t xml:space="preserve">.fallback.xml </w:t>
+      </w:r>
+      <w:r>
+        <w:rPr>
+          <w:rFonts w:cs="Courier New"/>
+          <w:iCs/>
+          <w:sz w:val="20"/>
+        </w:rPr>
+        <w:t>(more powerful than @XxxLayout)</w:t>
       </w:r>
     </w:p>
     <w:p>
@@ -560,6 +745,14 @@
       </w:pPr>
       <w:bookmarkStart w:id="5" w:name="OLE_LINK61"/>
       <w:bookmarkEnd w:id="5"/>
+      <w:r>
+        <w:rPr>
+          <w:b/>
+          <w:i/>
+          <w:sz w:val="24"/>
+        </w:rPr>
+        <w:t xml:space="preserve">JDO </w:t>
+      </w:r>
       <w:r>
         <w:rPr>
           <w:b/>
@@ -854,7 +1047,11 @@
     </w:p>
     <w:p>
       <w:pPr>
+        <w:tabs>
+          <w:tab w:val="left" w:pos="2410"/>
+        </w:tabs>
         <w:spacing w:before="120" w:after="60"/>
+        <w:ind w:right="40"/>
         <w:rPr>
           <w:b/>
           <w:i/>
@@ -914,18 +1111,62 @@
     </w:p>
     <w:p>
       <w:pPr>
-        <w:spacing w:before="20" w:after="20"/>
-        <w:rPr>
-          <w:rFonts w:cs="Courier New"/>
-          <w:sz w:val="20"/>
-        </w:rPr>
-      </w:pPr>
-      <w:r>
-        <w:rPr>
-          <w:rFonts w:cs="Courier New"/>
-          <w:sz w:val="20"/>
-        </w:rPr>
-        <w:t>@PostConstruct; @PreDestroy (javax.annotation)</w:t>
+        <w:spacing w:before="80" w:after="20"/>
+        <w:rPr>
+          <w:rFonts w:cs="Courier New"/>
+          <w:sz w:val="20"/>
+        </w:rPr>
+      </w:pPr>
+      <w:r>
+        <w:rPr>
+          <w:rFonts w:cs="Courier New"/>
+          <w:sz w:val="20"/>
+        </w:rPr>
+        <w:t>@PostConstruct</w:t>
+      </w:r>
+      <w:r>
+        <w:rPr>
+          <w:rFonts w:cs="Courier New"/>
+          <w:sz w:val="20"/>
+        </w:rPr>
+        <w:t xml:space="preserve">, </w:t>
+      </w:r>
+      <w:r>
+        <w:rPr>
+          <w:rFonts w:cs="Courier New"/>
+          <w:sz w:val="20"/>
+        </w:rPr>
+        <w:t>@PreDestroy</w:t>
+      </w:r>
+      <w:r>
+        <w:rPr>
+          <w:rFonts w:cs="Courier New"/>
+          <w:sz w:val="20"/>
+        </w:rPr>
+        <w:t xml:space="preserve"> </w:t>
+      </w:r>
+      <w:r>
+        <w:rPr>
+          <w:rFonts w:cs="Courier New"/>
+          <w:sz w:val="20"/>
+        </w:rPr>
+        <w:t>(</w:t>
+      </w:r>
+      <w:r>
+        <w:rPr>
+          <w:rFonts w:cs="Courier New"/>
+          <w:sz w:val="16"/>
+          <w:szCs w:val="18"/>
+        </w:rPr>
+        <w:t>javax.annotation</w:t>
+      </w:r>
+      <w:r>
+        <w:rPr>
+          <w:rFonts w:cs="Courier New"/>
+          <w:sz w:val="16"/>
+          <w:szCs w:val="18"/>
+        </w:rPr>
+        <w:t>)</w:t>
       </w:r>
     </w:p>
     <w:p>
@@ -943,7 +1184,22 @@
           <w:rFonts w:cs="Courier New"/>
           <w:sz w:val="20"/>
         </w:rPr>
-        <w:t>@javax.inject.Inject – inject services into service</w:t>
+        <w:t>@</w:t>
+      </w:r>
+      <w:r>
+        <w:rPr>
+          <w:rFonts w:cs="Courier New"/>
+          <w:sz w:val="18"/>
+          <w:szCs w:val="20"/>
+        </w:rPr>
+        <w:t>javax.inject.</w:t>
+      </w:r>
+      <w:r>
+        <w:rPr>
+          <w:rFonts w:cs="Courier New"/>
+          <w:sz w:val="20"/>
+        </w:rPr>
+        <w:t>Inject</w:t>
       </w:r>
     </w:p>
     <w:p>
@@ -961,133 +1217,151 @@
           <w:i/>
           <w:sz w:val="24"/>
         </w:rPr>
-        <w:t>Domain Services (</w:t>
-      </w:r>
+        <w:t xml:space="preserve">Domain Services </w:t>
+      </w:r>
+      <w:r>
+        <w:rPr>
+          <w:b/>
+          <w:i/>
+          <w:sz w:val="20"/>
+          <w:szCs w:val="18"/>
+        </w:rPr>
+        <w:t>(</w:t>
+      </w:r>
+      <w:r>
+        <w:rPr>
+          <w:b/>
+          <w:i/>
+          <w:sz w:val="20"/>
+          <w:szCs w:val="18"/>
+        </w:rPr>
+        <w:t>org.springframework</w:t>
+      </w:r>
+      <w:r>
+        <w:rPr>
+          <w:b/>
+          <w:i/>
+          <w:sz w:val="20"/>
+          <w:szCs w:val="18"/>
+        </w:rPr>
+        <w:t>)</w:t>
+      </w:r>
+    </w:p>
+    <w:p>
+      <w:pPr>
+        <w:spacing w:before="20" w:after="20"/>
+        <w:rPr>
+          <w:rFonts w:cs="Courier New"/>
+          <w:sz w:val="20"/>
+        </w:rPr>
+      </w:pPr>
+      <w:r>
+        <w:rPr>
+          <w:rFonts w:cs="Courier New"/>
+          <w:sz w:val="20"/>
+        </w:rPr>
+        <w:t>@Component</w:t>
+      </w:r>
+      <w:r>
+        <w:rPr>
+          <w:rFonts w:cs="Courier New"/>
+          <w:sz w:val="20"/>
+        </w:rPr>
+        <w:t>, @Service, @Repository</w:t>
+      </w:r>
+    </w:p>
+    <w:p>
+      <w:pPr>
+        <w:spacing w:before="20" w:after="20"/>
+        <w:rPr>
+          <w:rFonts w:cs="Courier New"/>
+          <w:sz w:val="20"/>
+        </w:rPr>
+      </w:pPr>
+      <w:r>
+        <w:rPr>
+          <w:rFonts w:cs="Courier New"/>
+          <w:sz w:val="20"/>
+          <w:szCs w:val="18"/>
+        </w:rPr>
+        <w:t>@</w:t>
+      </w:r>
+      <w:r>
+        <w:rPr>
+          <w:rFonts w:cs="Courier New"/>
+          <w:sz w:val="20"/>
+          <w:szCs w:val="18"/>
+        </w:rPr>
+        <w:t>E</w:t>
+      </w:r>
+      <w:r>
+        <w:rPr>
+          <w:rFonts w:cs="Courier New"/>
+          <w:sz w:val="20"/>
+          <w:szCs w:val="18"/>
+        </w:rPr>
+        <w:t xml:space="preserve">ventListener </w:t>
+      </w:r>
+    </w:p>
+    <w:p>
+      <w:pPr>
+        <w:spacing w:before="120" w:after="60"/>
+        <w:rPr>
+          <w:u w:val="single"/>
+        </w:rPr>
+      </w:pPr>
       <w:r>
         <w:rPr>
           <w:b/>
           <w:i/>
           <w:sz w:val="24"/>
         </w:rPr>
-        <w:t>Programmatic</w:t>
-      </w:r>
-      <w:r>
-        <w:rPr>
-          <w:b/>
-          <w:i/>
-          <w:sz w:val="24"/>
+        <w:t>Layout</w:t>
+      </w:r>
+    </w:p>
+    <w:p>
+      <w:pPr>
+        <w:spacing w:before="20" w:after="40"/>
+        <w:rPr>
+          <w:rFonts w:cs="Courier New"/>
+          <w:sz w:val="20"/>
+        </w:rPr>
+      </w:pPr>
+      <w:r>
+        <w:rPr>
+          <w:rFonts w:cs="Courier New"/>
+          <w:i/>
+          <w:sz w:val="20"/>
+        </w:rPr>
+        <w:t>menubars.layout.xml</w:t>
+      </w:r>
+      <w:r>
+        <w:rPr>
+          <w:rFonts w:cs="Courier New"/>
+          <w:sz w:val="20"/>
+        </w:rPr>
+        <w:t xml:space="preserve"> </w:t>
+      </w:r>
+      <w:r>
+        <w:rPr>
+          <w:rFonts w:cs="Courier New"/>
+          <w:sz w:val="20"/>
+        </w:rPr>
+        <w:t xml:space="preserve">(more powerful than </w:t>
+      </w:r>
+      <w:r>
+        <w:rPr>
+          <w:rFonts w:cs="Courier New"/>
+          <w:sz w:val="20"/>
+        </w:rPr>
+        <w:t>@DomainServiceLayout and @MemberOrder</w:t>
+      </w:r>
+      <w:r>
+        <w:rPr>
+          <w:rFonts w:cs="Courier New"/>
+          <w:sz w:val="20"/>
         </w:rPr>
         <w:t>)</w:t>
-      </w:r>
-    </w:p>
-    <w:p>
-      <w:pPr>
-        <w:spacing w:before="20" w:after="20"/>
-        <w:rPr>
-          <w:rFonts w:cs="Courier New"/>
-          <w:sz w:val="20"/>
-        </w:rPr>
-      </w:pPr>
-      <w:r>
-        <w:rPr>
-          <w:rFonts w:cs="Courier New"/>
-          <w:sz w:val="20"/>
-        </w:rPr>
-        <w:t>@</w:t>
-      </w:r>
-      <w:r>
-        <w:rPr>
-          <w:rFonts w:cs="Courier New"/>
-          <w:sz w:val="20"/>
-        </w:rPr>
-        <w:t>org.springframework.stereotype.</w:t>
-      </w:r>
-      <w:r>
-        <w:rPr>
-          <w:rFonts w:cs="Courier New"/>
-          <w:sz w:val="20"/>
-        </w:rPr>
-        <w:t>Component</w:t>
-      </w:r>
-    </w:p>
-    <w:p>
-      <w:pPr>
-        <w:spacing w:before="20" w:after="20"/>
-        <w:rPr>
-          <w:rFonts w:cs="Courier New"/>
-          <w:sz w:val="20"/>
-        </w:rPr>
-      </w:pPr>
-      <w:r>
-        <w:rPr>
-          <w:rFonts w:cs="Courier New"/>
-          <w:sz w:val="20"/>
-        </w:rPr>
-        <w:t>@</w:t>
-      </w:r>
-      <w:r>
-        <w:rPr>
-          <w:rFonts w:cs="Courier New"/>
-          <w:sz w:val="20"/>
-        </w:rPr>
-        <w:t>org.springframework.stereotype.Service</w:t>
-      </w:r>
-    </w:p>
-    <w:p>
-      <w:pPr>
-        <w:spacing w:before="20" w:after="20"/>
-        <w:rPr>
-          <w:rFonts w:cs="Courier New"/>
-          <w:sz w:val="20"/>
-        </w:rPr>
-      </w:pPr>
-      <w:r>
-        <w:rPr>
-          <w:rFonts w:cs="Courier New"/>
-          <w:sz w:val="20"/>
-          <w:szCs w:val="18"/>
-        </w:rPr>
-        <w:t xml:space="preserve">@org.springframework.context.event.EventListener </w:t>
-      </w:r>
-    </w:p>
-    <w:p>
-      <w:pPr>
-        <w:spacing w:before="120" w:after="60"/>
-        <w:rPr>
-          <w:u w:val="single"/>
-        </w:rPr>
-      </w:pPr>
-      <w:r>
-        <w:rPr>
-          <w:b/>
-          <w:i/>
-          <w:sz w:val="24"/>
-        </w:rPr>
-        <w:t>Layout</w:t>
-      </w:r>
-    </w:p>
-    <w:p>
-      <w:pPr>
-        <w:spacing w:before="20" w:after="40"/>
-        <w:rPr>
-          <w:rFonts w:cs="Courier New"/>
-          <w:sz w:val="20"/>
-        </w:rPr>
-      </w:pPr>
-      <w:r>
-        <w:rPr>
-          <w:rFonts w:cs="Courier New"/>
-          <w:i/>
-          <w:sz w:val="20"/>
-        </w:rPr>
-        <w:t>menubars.layout.xml</w:t>
-      </w:r>
-      <w:r>
-        <w:rPr>
-          <w:rFonts w:cs="Courier New"/>
-          <w:sz w:val="20"/>
-        </w:rPr>
-        <w:t xml:space="preserve"> is more flexible than @DomainServiceLayout and @MemberOrder</w:t>
       </w:r>
     </w:p>
     <w:p>
@@ -1280,6 +1554,46 @@
         <w:rPr>
           <w:sz w:val="20"/>
         </w:rPr>
+        <w:t>hide</w:t>
+      </w:r>
+      <w:r>
+        <w:rPr>
+          <w:sz w:val="20"/>
+        </w:rPr>
+        <w:t xml:space="preserve">{0|1|2}PlaceOrder(X|Y|Z); </w:t>
+      </w:r>
+    </w:p>
+    <w:p>
+      <w:pPr>
+        <w:spacing w:before="20" w:after="20"/>
+        <w:rPr>
+          <w:sz w:val="20"/>
+        </w:rPr>
+      </w:pPr>
+      <w:r>
+        <w:rPr>
+          <w:sz w:val="20"/>
+        </w:rPr>
+        <w:t>disable</w:t>
+      </w:r>
+      <w:r>
+        <w:rPr>
+          <w:sz w:val="20"/>
+        </w:rPr>
+        <w:t xml:space="preserve">{0|1|2}PlaceOrder(X|Y|Z); </w:t>
+      </w:r>
+    </w:p>
+    <w:p>
+      <w:pPr>
+        <w:spacing w:before="20" w:after="20"/>
+        <w:rPr>
+          <w:sz w:val="20"/>
+        </w:rPr>
+      </w:pPr>
+      <w:r>
+        <w:rPr>
+          <w:sz w:val="20"/>
+        </w:rPr>
         <w:t xml:space="preserve">validate{0|1|2}PlaceOrder(X|Y|Z); </w:t>
       </w:r>
     </w:p>
@@ -1366,44 +1680,58 @@
           <w:rFonts w:cs="Courier New"/>
           <w:sz w:val="20"/>
         </w:rPr>
-        <w:t xml:space="preserve">@lombok.Getter, @lombok.Setter;  </w:t>
-      </w:r>
-    </w:p>
-    <w:p>
-      <w:pPr>
-        <w:spacing w:before="20" w:after="20"/>
-        <w:rPr>
-          <w:sz w:val="20"/>
-        </w:rPr>
-      </w:pPr>
-      <w:r>
-        <w:rPr>
-          <w:sz w:val="20"/>
-        </w:rPr>
-        <w:t xml:space="preserve">getName(), setName(); </w:t>
-      </w:r>
-    </w:p>
-    <w:p>
-      <w:pPr>
-        <w:spacing w:before="20" w:after="20"/>
-        <w:rPr>
-          <w:sz w:val="20"/>
-        </w:rPr>
-      </w:pPr>
-      <w:r>
-        <w:rPr>
-          <w:sz w:val="20"/>
-        </w:rPr>
-        <w:t>hideName(); disableName(); validateName()</w:t>
-      </w:r>
-    </w:p>
-    <w:p>
-      <w:pPr>
-        <w:spacing w:before="20" w:after="20"/>
-        <w:rPr>
-          <w:sz w:val="20"/>
-        </w:rPr>
-      </w:pPr>
+        <w:t>@</w:t>
+      </w:r>
+      <w:r>
+        <w:rPr>
+          <w:rFonts w:cs="Courier New"/>
+          <w:sz w:val="16"/>
+          <w:szCs w:val="18"/>
+        </w:rPr>
+        <w:t>lombok.</w:t>
+      </w:r>
+      <w:r>
+        <w:rPr>
+          <w:rFonts w:cs="Courier New"/>
+          <w:sz w:val="20"/>
+        </w:rPr>
+        <w:t>Getter, @</w:t>
+      </w:r>
+      <w:r>
+        <w:rPr>
+          <w:rFonts w:cs="Courier New"/>
+          <w:sz w:val="16"/>
+          <w:szCs w:val="18"/>
+        </w:rPr>
+        <w:t>lombok.</w:t>
+      </w:r>
+      <w:r>
+        <w:rPr>
+          <w:rFonts w:cs="Courier New"/>
+          <w:sz w:val="20"/>
+        </w:rPr>
+        <w:t xml:space="preserve">Setter; </w:t>
+      </w:r>
+    </w:p>
+    <w:p>
+      <w:pPr>
+        <w:spacing w:before="20" w:after="20"/>
+        <w:rPr>
+          <w:sz w:val="20"/>
+        </w:rPr>
+      </w:pPr>
+      <w:r>
+        <w:rPr>
+          <w:sz w:val="20"/>
+        </w:rPr>
+        <w:t>getName(), setName(); hideName(); disableName(); validateName()</w:t>
+      </w:r>
+      <w:r>
+        <w:rPr>
+          <w:sz w:val="20"/>
+        </w:rPr>
+        <w:t xml:space="preserve">; </w:t>
+      </w:r>
       <w:r>
         <w:rPr>
           <w:sz w:val="20"/>
@@ -1928,7 +2256,7 @@
     <w:sectPr>
       <w:pgSz w:w="16838" w:h="11906" w:orient="landscape"/>
       <w:pgMar w:top="1134" w:right="720" w:bottom="567" w:left="720" w:header="0" w:footer="0" w:gutter="0"/>
-      <w:cols w:num="3" w:sep="1" w:space="720" w:equalWidth="0">
+      <w:cols w:num="3" w:sep="1" w:space="721" w:equalWidth="0">
         <w:col w:w="4854" w:space="556"/>
         <w:col w:w="4576" w:space="556"/>
         <w:col w:w="4855"/>
@@ -3007,7 +3335,7 @@
 </file>
 
 <file path=customXml/itemProps1.xml><?xml version="1.0" encoding="utf-8"?>
-<ds:datastoreItem xmlns:ds="http://schemas.openxmlformats.org/officeDocument/2006/customXml" ds:itemID="{B3DA058E-E5CF-4E0F-8073-F8327264EC61}">
+<ds:datastoreItem xmlns:ds="http://schemas.openxmlformats.org/officeDocument/2006/customXml" ds:itemID="{AB34D081-24DE-4C30-85CC-8520E470A6CA}">
   <ds:schemaRefs>
     <ds:schemaRef ds:uri="http://schemas.openxmlformats.org/officeDocument/2006/bibliography"/>
   </ds:schemaRefs>

</xml_diff>

<commit_message>
ISIS-2471: cheat-sheet: remove annotations that are no more;
also refining member support method supports and adding expected return
type information
</commit_message>
<xml_diff>
--- a/antora/components/docs/modules/resources/attachments/IsisCheatSheet.docx
+++ b/antora/components/docs/modules/resources/attachments/IsisCheatSheet.docx
@@ -1,38 +1,35 @@
 
 <file path=word/document.xml><?xml version="1.0" encoding="utf-8"?>
-<w:document xmlns:wpc="http://schemas.microsoft.com/office/word/2010/wordprocessingCanvas" xmlns:cx="http://schemas.microsoft.com/office/drawing/2014/chartex" xmlns:cx1="http://schemas.microsoft.com/office/drawing/2015/9/8/chartex" xmlns:cx2="http://schemas.microsoft.com/office/drawing/2015/10/21/chartex" xmlns:cx3="http://schemas.microsoft.com/office/drawing/2016/5/9/chartex" xmlns:cx4="http://schemas.microsoft.com/office/drawing/2016/5/10/chartex" xmlns:cx5="http://schemas.microsoft.com/office/drawing/2016/5/11/chartex" xmlns:cx6="http://schemas.microsoft.com/office/drawing/2016/5/12/chartex" xmlns:cx7="http://schemas.microsoft.com/office/drawing/2016/5/13/chartex" xmlns:cx8="http://schemas.microsoft.com/office/drawing/2016/5/14/chartex" xmlns:mc="http://schemas.openxmlformats.org/markup-compatibility/2006" xmlns:aink="http://schemas.microsoft.com/office/drawing/2016/ink" xmlns:am3d="http://schemas.microsoft.com/office/drawing/2017/model3d" xmlns:o="urn:schemas-microsoft-com:office:office" xmlns:r="http://schemas.openxmlformats.org/officeDocument/2006/relationships" xmlns:m="http://schemas.openxmlformats.org/officeDocument/2006/math" xmlns:v="urn:schemas-microsoft-com:vml" xmlns:wp14="http://schemas.microsoft.com/office/word/2010/wordprocessingDrawing" xmlns:wp="http://schemas.openxmlformats.org/drawingml/2006/wordprocessingDrawing" xmlns:w10="urn:schemas-microsoft-com:office:word" xmlns:w="http://schemas.openxmlformats.org/wordprocessingml/2006/main" xmlns:w14="http://schemas.microsoft.com/office/word/2010/wordml" xmlns:w15="http://schemas.microsoft.com/office/word/2012/wordml" xmlns:w16cid="http://schemas.microsoft.com/office/word/2016/wordml/cid" xmlns:w16se="http://schemas.microsoft.com/office/word/2015/wordml/symex" xmlns:wpg="http://schemas.microsoft.com/office/word/2010/wordprocessingGroup" xmlns:wpi="http://schemas.microsoft.com/office/word/2010/wordprocessingInk" xmlns:wne="http://schemas.microsoft.com/office/word/2006/wordml" xmlns:wps="http://schemas.microsoft.com/office/word/2010/wordprocessingShape" mc:Ignorable="w14 w15 w16se w16cid wp14">
+<w:document xmlns:o="urn:schemas-microsoft-com:office:office" xmlns:r="http://schemas.openxmlformats.org/officeDocument/2006/relationships" xmlns:v="urn:schemas-microsoft-com:vml" xmlns:w="http://schemas.openxmlformats.org/wordprocessingml/2006/main" xmlns:w10="urn:schemas-microsoft-com:office:word" xmlns:wp="http://schemas.openxmlformats.org/drawingml/2006/wordprocessingDrawing" xmlns:wps="http://schemas.microsoft.com/office/word/2010/wordprocessingShape" xmlns:wpg="http://schemas.microsoft.com/office/word/2010/wordprocessingGroup" xmlns:mc="http://schemas.openxmlformats.org/markup-compatibility/2006" xmlns:wp14="http://schemas.microsoft.com/office/word/2010/wordprocessingDrawing" xmlns:w14="http://schemas.microsoft.com/office/word/2010/wordml" mc:Ignorable="w14 wp14">
   <w:body>
     <w:p>
       <w:pPr>
-        <w:spacing w:after="0"/>
+        <w:pStyle w:val="Normal"/>
+        <w:spacing w:before="0" w:after="0"/>
         <w:rPr>
           <w:u w:val="single"/>
         </w:rPr>
       </w:pPr>
-      <w:bookmarkStart w:id="0" w:name="OLE_LINK13"/>
-      <w:bookmarkStart w:id="1" w:name="_GoBack"/>
+      <w:bookmarkStart w:id="0" w:name="_GoBack"/>
+      <w:bookmarkStart w:id="1" w:name="OLE_LINK13"/>
       <w:bookmarkEnd w:id="0"/>
       <w:bookmarkEnd w:id="1"/>
       <w:r>
-        <w:rPr>
-          <w:noProof/>
-        </w:rPr>
         <mc:AlternateContent>
           <mc:Choice Requires="wps">
             <w:drawing>
-              <wp:anchor distT="0" distB="0" distL="114300" distR="114300" simplePos="0" relativeHeight="2" behindDoc="0" locked="0" layoutInCell="1" allowOverlap="1" wp14:anchorId="00627383" wp14:editId="360B7610">
+              <wp:anchor behindDoc="0" distT="0" distB="0" distL="0" distR="0" simplePos="0" locked="0" layoutInCell="0" allowOverlap="1" relativeHeight="2" wp14:anchorId="00627383">
                 <wp:simplePos x="0" y="0"/>
                 <wp:positionH relativeFrom="column">
-                  <wp:posOffset>3069167</wp:posOffset>
+                  <wp:posOffset>3068955</wp:posOffset>
                 </wp:positionH>
                 <wp:positionV relativeFrom="paragraph">
-                  <wp:posOffset>-584623</wp:posOffset>
+                  <wp:posOffset>-584835</wp:posOffset>
                 </wp:positionV>
-                <wp:extent cx="3910965" cy="402166"/>
+                <wp:extent cx="3910965" cy="402590"/>
                 <wp:effectExtent l="0" t="0" r="0" b="0"/>
                 <wp:wrapNone/>
                 <wp:docPr id="1" name="Text Box 2"/>
-                <wp:cNvGraphicFramePr/>
                 <a:graphic xmlns:a="http://schemas.openxmlformats.org/drawingml/2006/main">
                   <a:graphicData uri="http://schemas.microsoft.com/office/word/2010/wordprocessingShape">
                     <wps:wsp>
@@ -40,28 +37,22 @@
                       <wps:spPr>
                         <a:xfrm>
                           <a:off x="0" y="0"/>
-                          <a:ext cx="3910965" cy="402166"/>
+                          <a:ext cx="3910320" cy="402120"/>
                         </a:xfrm>
                         <a:prstGeom prst="rect">
                           <a:avLst/>
                         </a:prstGeom>
                         <a:solidFill>
-                          <a:srgbClr val="FFFFFF"/>
+                          <a:srgbClr val="ffffff"/>
                         </a:solidFill>
                         <a:ln w="9360">
                           <a:noFill/>
                         </a:ln>
                       </wps:spPr>
                       <wps:style>
-                        <a:lnRef idx="0">
-                          <a:scrgbClr r="0" g="0" b="0"/>
-                        </a:lnRef>
-                        <a:fillRef idx="0">
-                          <a:scrgbClr r="0" g="0" b="0"/>
-                        </a:fillRef>
-                        <a:effectRef idx="0">
-                          <a:scrgbClr r="0" g="0" b="0"/>
-                        </a:effectRef>
+                        <a:lnRef idx="0"/>
+                        <a:fillRef idx="0"/>
+                        <a:effectRef idx="0"/>
                         <a:fontRef idx="minor"/>
                       </wps:style>
                       <wps:txbx>
@@ -69,31 +60,20 @@
                           <w:p>
                             <w:pPr>
                               <w:pStyle w:val="FrameContents"/>
+                              <w:spacing w:before="0" w:after="200"/>
                               <w:jc w:val="center"/>
+                              <w:rPr>
+                                <w:color w:val="000000"/>
+                              </w:rPr>
                             </w:pPr>
                             <w:r>
                               <w:rPr>
                                 <w:b/>
                                 <w:i/>
+                                <w:color w:val="000000"/>
                                 <w:sz w:val="38"/>
                               </w:rPr>
-                              <w:t>Apache Isis™ Cheat</w:t>
-                            </w:r>
-                            <w:r>
-                              <w:rPr>
-                                <w:b/>
-                                <w:i/>
-                                <w:sz w:val="38"/>
-                              </w:rPr>
-                              <w:t xml:space="preserve"> </w:t>
-                            </w:r>
-                            <w:r>
-                              <w:rPr>
-                                <w:b/>
-                                <w:i/>
-                                <w:sz w:val="38"/>
-                              </w:rPr>
-                              <w:t>Sheet</w:t>
+                              <w:t>Apache Isis™ Cheat Sheet</w:t>
                             </w:r>
                           </w:p>
                         </w:txbxContent>
@@ -107,62 +87,46 @@
                 <wp14:sizeRelH relativeFrom="margin">
                   <wp14:pctWidth>40000</wp14:pctWidth>
                 </wp14:sizeRelH>
-                <wp14:sizeRelV relativeFrom="margin">
-                  <wp14:pctHeight>0</wp14:pctHeight>
-                </wp14:sizeRelV>
               </wp:anchor>
             </w:drawing>
           </mc:Choice>
           <mc:Fallback>
             <w:pict>
-              <v:rect w14:anchorId="00627383" id="Text Box 2" o:spid="_x0000_s1026" style="position:absolute;margin-left:241.65pt;margin-top:-46.05pt;width:307.95pt;height:31.65pt;z-index:2;visibility:visible;mso-wrap-style:square;mso-width-percent:400;mso-height-percent:0;mso-wrap-distance-left:9pt;mso-wrap-distance-top:0;mso-wrap-distance-right:9pt;mso-wrap-distance-bottom:0;mso-position-horizontal:absolute;mso-position-horizontal-relative:text;mso-position-vertical:absolute;mso-position-vertical-relative:text;mso-width-percent:400;mso-height-percent:0;mso-width-relative:margin;mso-height-relative:margin;v-text-anchor:top" o:gfxdata="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" stroked="f" strokeweight=".26mm">
+              <v:rect id="shape_0" ID="Text Box 2" path="m0,0l-2147483645,0l-2147483645,-2147483646l0,-2147483646xe" fillcolor="white" stroked="f" style="position:absolute;margin-left:241.65pt;margin-top:-46.05pt;width:307.85pt;height:31.6pt;mso-wrap-style:square;v-text-anchor:top" wp14:anchorId="00627383">
+                <v:fill o:detectmouseclick="t" type="solid" color2="black"/>
+                <v:stroke color="#3465a4" weight="9360" joinstyle="round" endcap="flat"/>
                 <v:textbox>
                   <w:txbxContent>
                     <w:p>
                       <w:pPr>
                         <w:pStyle w:val="FrameContents"/>
+                        <w:spacing w:before="0" w:after="200"/>
                         <w:jc w:val="center"/>
+                        <w:rPr>
+                          <w:color w:val="000000"/>
+                        </w:rPr>
                       </w:pPr>
                       <w:r>
                         <w:rPr>
                           <w:b/>
                           <w:i/>
+                          <w:color w:val="000000"/>
                           <w:sz w:val="38"/>
                         </w:rPr>
-                        <w:t>Apache Isis™ Cheat</w:t>
-                      </w:r>
-                      <w:r>
-                        <w:rPr>
-                          <w:b/>
-                          <w:i/>
-                          <w:sz w:val="38"/>
-                        </w:rPr>
-                        <w:t xml:space="preserve"> </w:t>
-                      </w:r>
-                      <w:r>
-                        <w:rPr>
-                          <w:b/>
-                          <w:i/>
-                          <w:sz w:val="38"/>
-                        </w:rPr>
-                        <w:t>Sheet</w:t>
+                        <w:t>Apache Isis™ Cheat Sheet</w:t>
                       </w:r>
                     </w:p>
                   </w:txbxContent>
                 </v:textbox>
+                <w10:wrap type="none"/>
               </v:rect>
             </w:pict>
           </mc:Fallback>
         </mc:AlternateContent>
-      </w:r>
-      <w:r>
-        <w:rPr>
-          <w:noProof/>
-        </w:rPr>
         <mc:AlternateContent>
           <mc:Choice Requires="wps">
             <w:drawing>
-              <wp:anchor distT="0" distB="0" distL="114300" distR="114300" simplePos="0" relativeHeight="4" behindDoc="0" locked="0" layoutInCell="1" allowOverlap="1" wp14:anchorId="0B660C70" wp14:editId="64F7EBCB">
+              <wp:anchor behindDoc="0" distT="0" distB="0" distL="0" distR="0" simplePos="0" locked="0" layoutInCell="0" allowOverlap="1" relativeHeight="4" wp14:anchorId="0B660C70">
                 <wp:simplePos x="0" y="0"/>
                 <wp:positionH relativeFrom="column">
                   <wp:posOffset>-58420</wp:posOffset>
@@ -170,11 +134,10 @@
                 <wp:positionV relativeFrom="paragraph">
                   <wp:posOffset>-493395</wp:posOffset>
                 </wp:positionV>
-                <wp:extent cx="3314700" cy="345440"/>
+                <wp:extent cx="3315335" cy="346075"/>
                 <wp:effectExtent l="0" t="0" r="1270" b="0"/>
                 <wp:wrapNone/>
                 <wp:docPr id="3" name="Text Box 2"/>
-                <wp:cNvGraphicFramePr/>
                 <a:graphic xmlns:a="http://schemas.openxmlformats.org/drawingml/2006/main">
                   <a:graphicData uri="http://schemas.microsoft.com/office/word/2010/wordprocessingShape">
                     <wps:wsp>
@@ -182,28 +145,22 @@
                       <wps:spPr>
                         <a:xfrm>
                           <a:off x="0" y="0"/>
-                          <a:ext cx="3314160" cy="344880"/>
+                          <a:ext cx="3314880" cy="345600"/>
                         </a:xfrm>
                         <a:prstGeom prst="rect">
                           <a:avLst/>
                         </a:prstGeom>
                         <a:solidFill>
-                          <a:srgbClr val="FFFFFF"/>
+                          <a:srgbClr val="ffffff"/>
                         </a:solidFill>
                         <a:ln w="9360">
                           <a:noFill/>
                         </a:ln>
                       </wps:spPr>
                       <wps:style>
-                        <a:lnRef idx="0">
-                          <a:scrgbClr r="0" g="0" b="0"/>
-                        </a:lnRef>
-                        <a:fillRef idx="0">
-                          <a:scrgbClr r="0" g="0" b="0"/>
-                        </a:fillRef>
-                        <a:effectRef idx="0">
-                          <a:scrgbClr r="0" g="0" b="0"/>
-                        </a:effectRef>
+                        <a:lnRef idx="0"/>
+                        <a:fillRef idx="0"/>
+                        <a:effectRef idx="0"/>
                         <a:fontRef idx="minor"/>
                       </wps:style>
                       <wps:txbx>
@@ -211,11 +168,13 @@
                           <w:p>
                             <w:pPr>
                               <w:pStyle w:val="FrameContents"/>
+                              <w:spacing w:before="0" w:after="200"/>
+                              <w:rPr/>
                             </w:pPr>
-                            <w:hyperlink r:id="rId5" w:history="1">
+                            <w:hyperlink r:id="rId2">
                               <w:r>
                                 <w:rPr>
-                                  <w:rStyle w:val="Hyperlink"/>
+                                  <w:rStyle w:val="InternetLink"/>
                                   <w:b/>
                                 </w:rPr>
                                 <w:t>http://isis.apache.org/docs/latest/about.html</w:t>
@@ -235,17 +194,21 @@
           </mc:Choice>
           <mc:Fallback>
             <w:pict>
-              <v:rect w14:anchorId="0B660C70" id="_x0000_s1027" style="position:absolute;margin-left:-4.6pt;margin-top:-38.85pt;width:261pt;height:27.2pt;z-index:4;visibility:visible;mso-wrap-style:square;mso-wrap-distance-left:9pt;mso-wrap-distance-top:0;mso-wrap-distance-right:9pt;mso-wrap-distance-bottom:0;mso-position-horizontal:absolute;mso-position-horizontal-relative:text;mso-position-vertical:absolute;mso-position-vertical-relative:text;v-text-anchor:top" o:gfxdata="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" stroked="f" strokeweight=".26mm">
+              <v:rect id="shape_0" ID="Text Box 2" path="m0,0l-2147483645,0l-2147483645,-2147483646l0,-2147483646xe" fillcolor="white" stroked="f" style="position:absolute;margin-left:-4.6pt;margin-top:-38.85pt;width:260.95pt;height:27.15pt;mso-wrap-style:square;v-text-anchor:top" wp14:anchorId="0B660C70">
+                <v:fill o:detectmouseclick="t" type="solid" color2="black"/>
+                <v:stroke color="#3465a4" weight="9360" joinstyle="round" endcap="flat"/>
                 <v:textbox>
                   <w:txbxContent>
                     <w:p>
                       <w:pPr>
                         <w:pStyle w:val="FrameContents"/>
+                        <w:spacing w:before="0" w:after="200"/>
+                        <w:rPr/>
                       </w:pPr>
-                      <w:hyperlink r:id="rId6" w:history="1">
+                      <w:hyperlink r:id="rId3">
                         <w:r>
                           <w:rPr>
-                            <w:rStyle w:val="Hyperlink"/>
+                            <w:rStyle w:val="InternetLink"/>
                             <w:b/>
                           </w:rPr>
                           <w:t>http://isis.apache.org/docs/latest/about.html</w:t>
@@ -254,6 +217,7 @@
                     </w:p>
                   </w:txbxContent>
                 </v:textbox>
+                <w10:wrap type="none"/>
               </v:rect>
             </w:pict>
           </mc:Fallback>
@@ -265,19 +229,12 @@
           <w:i/>
           <w:sz w:val="24"/>
         </w:rPr>
-        <w:t>Domain Object</w:t>
-      </w:r>
-      <w:r>
-        <w:rPr>
-          <w:b/>
-          <w:i/>
-          <w:sz w:val="24"/>
-        </w:rPr>
-        <w:t xml:space="preserve"> Annotations</w:t>
-      </w:r>
-    </w:p>
-    <w:p>
-      <w:pPr>
+        <w:t>Domain Object Annotations</w:t>
+      </w:r>
+    </w:p>
+    <w:p>
+      <w:pPr>
+        <w:pStyle w:val="Normal"/>
         <w:spacing w:before="20" w:after="20"/>
         <w:rPr>
           <w:rFonts w:cs="Courier New"/>
@@ -294,22 +251,7 @@
     </w:p>
     <w:p>
       <w:pPr>
-        <w:spacing w:before="20" w:after="20"/>
-        <w:rPr>
-          <w:rFonts w:cs="Courier New"/>
-          <w:sz w:val="20"/>
-        </w:rPr>
-      </w:pPr>
-      <w:r>
-        <w:rPr>
-          <w:rFonts w:cs="Courier New"/>
-          <w:sz w:val="20"/>
-        </w:rPr>
-        <w:t>@ViewModel, @ViewModelLayout</w:t>
-      </w:r>
-    </w:p>
-    <w:p>
-      <w:pPr>
+        <w:pStyle w:val="Normal"/>
         <w:spacing w:before="20" w:after="20"/>
         <w:rPr>
           <w:rFonts w:cs="Courier New"/>
@@ -326,22 +268,24 @@
     </w:p>
     <w:p>
       <w:pPr>
-        <w:spacing w:before="20" w:after="20"/>
-        <w:rPr>
-          <w:rFonts w:cs="Courier New"/>
-          <w:sz w:val="20"/>
-        </w:rPr>
-      </w:pPr>
-      <w:r>
-        <w:rPr>
-          <w:rFonts w:cs="Courier New"/>
-          <w:sz w:val="20"/>
-        </w:rPr>
-        <w:t>@Collection,  @CollectionLayout</w:t>
-      </w:r>
-    </w:p>
-    <w:p>
-      <w:pPr>
+        <w:pStyle w:val="Normal"/>
+        <w:spacing w:before="20" w:after="20"/>
+        <w:rPr>
+          <w:rFonts w:cs="Courier New"/>
+          <w:sz w:val="20"/>
+        </w:rPr>
+      </w:pPr>
+      <w:r>
+        <w:rPr>
+          <w:rFonts w:cs="Courier New"/>
+          <w:sz w:val="20"/>
+        </w:rPr>
+        <w:t>@Collection, @CollectionLayout</w:t>
+      </w:r>
+    </w:p>
+    <w:p>
+      <w:pPr>
+        <w:pStyle w:val="Normal"/>
         <w:spacing w:before="20" w:after="20"/>
         <w:rPr>
           <w:rFonts w:cs="Courier New"/>
@@ -355,55 +299,68 @@
           <w:rFonts w:cs="Courier New"/>
           <w:sz w:val="20"/>
         </w:rPr>
-        <w:t>@Action , @ActionLayout</w:t>
-      </w:r>
-    </w:p>
-    <w:p>
-      <w:pPr>
-        <w:spacing w:before="20" w:after="20"/>
-      </w:pPr>
-      <w:r>
-        <w:rPr>
-          <w:rFonts w:cs="Courier New"/>
-          <w:sz w:val="20"/>
-        </w:rPr>
-        <w:t>@Parameter,  @ParameterLayout</w:t>
-      </w:r>
-    </w:p>
-    <w:p>
-      <w:pPr>
-        <w:spacing w:before="20" w:after="20"/>
-        <w:rPr>
-          <w:rFonts w:cs="Courier New"/>
-          <w:sz w:val="20"/>
-        </w:rPr>
-      </w:pPr>
-      <w:r>
-        <w:rPr>
-          <w:rFonts w:cs="Courier New"/>
-          <w:sz w:val="20"/>
-        </w:rPr>
-        <w:t>@Title, @MemberOrder</w:t>
-      </w:r>
-    </w:p>
-    <w:p>
-      <w:pPr>
-        <w:spacing w:before="20" w:after="20"/>
-        <w:rPr>
-          <w:rFonts w:cs="Courier New"/>
-          <w:sz w:val="20"/>
-        </w:rPr>
-      </w:pPr>
-      <w:r>
-        <w:rPr>
-          <w:rFonts w:cs="Courier New"/>
-          <w:sz w:val="20"/>
-        </w:rPr>
-        <w:t>@HomePage, @MinLength, @Programmatic</w:t>
-      </w:r>
-    </w:p>
-    <w:p>
-      <w:pPr>
+        <w:t>@Action, @ActionLayout</w:t>
+      </w:r>
+    </w:p>
+    <w:p>
+      <w:pPr>
+        <w:pStyle w:val="Normal"/>
+        <w:spacing w:before="20" w:after="20"/>
+        <w:rPr/>
+      </w:pPr>
+      <w:r>
+        <w:rPr>
+          <w:rFonts w:cs="Courier New"/>
+          <w:sz w:val="20"/>
+        </w:rPr>
+        <w:t>@Parameter, @ParameterLayout</w:t>
+      </w:r>
+    </w:p>
+    <w:p>
+      <w:pPr>
+        <w:pStyle w:val="Normal"/>
+        <w:spacing w:before="20" w:after="20"/>
+        <w:rPr>
+          <w:rFonts w:cs="Courier New"/>
+          <w:sz w:val="20"/>
+        </w:rPr>
+      </w:pPr>
+      <w:r>
+        <w:rPr>
+          <w:rFonts w:cs="Courier New"/>
+          <w:sz w:val="20"/>
+        </w:rPr>
+        <w:t xml:space="preserve">@Title, @HomePage, @MinLength, </w:t>
+      </w:r>
+    </w:p>
+    <w:p>
+      <w:pPr>
+        <w:pStyle w:val="Normal"/>
+        <w:spacing w:before="20" w:after="20"/>
+        <w:rPr>
+          <w:rFonts w:cs="Courier New"/>
+          <w:sz w:val="20"/>
+        </w:rPr>
+      </w:pPr>
+      <w:r>
+        <w:rPr>
+          <w:rFonts w:cs="Courier New"/>
+          <w:sz w:val="20"/>
+        </w:rPr>
+        <w:t>@</w:t>
+      </w:r>
+      <w:r>
+        <w:rPr>
+          <w:rFonts w:cs="Courier New"/>
+          <w:color w:val="00000A"/>
+          <w:sz w:val="20"/>
+        </w:rPr>
+        <w:t>MemberSupport, @Programmatic</w:t>
+      </w:r>
+    </w:p>
+    <w:p>
+      <w:pPr>
+        <w:pStyle w:val="Normal"/>
         <w:spacing w:before="20" w:after="20"/>
         <w:rPr>
           <w:rFonts w:cs="Courier New"/>
@@ -435,6 +392,7 @@
     </w:p>
     <w:p>
       <w:pPr>
+        <w:pStyle w:val="Normal"/>
         <w:spacing w:before="20" w:after="20"/>
         <w:rPr>
           <w:rFonts w:cs="Courier New"/>
@@ -463,14 +421,7 @@
           <w:rFonts w:cs="Courier New"/>
           <w:sz w:val="20"/>
         </w:rPr>
-        <w:t>Nullable</w:t>
-      </w:r>
-      <w:r>
-        <w:rPr>
-          <w:rFonts w:cs="Courier New"/>
-          <w:sz w:val="20"/>
-        </w:rPr>
-        <w:t xml:space="preserve">, </w:t>
+        <w:t xml:space="preserve">Nullable, </w:t>
       </w:r>
       <w:bookmarkStart w:id="4" w:name="OLE_LINK2"/>
       <w:bookmarkEnd w:id="4"/>
@@ -479,14 +430,7 @@
           <w:rFonts w:cs="Courier New"/>
           <w:sz w:val="20"/>
         </w:rPr>
-        <w:t xml:space="preserve"> </w:t>
-      </w:r>
-      <w:r>
-        <w:rPr>
-          <w:rFonts w:cs="Courier New"/>
-          <w:sz w:val="20"/>
-        </w:rPr>
-        <w:t>@</w:t>
+        <w:t xml:space="preserve"> @</w:t>
       </w:r>
       <w:r>
         <w:rPr>
@@ -506,6 +450,7 @@
     </w:p>
     <w:p>
       <w:pPr>
+        <w:pStyle w:val="Normal"/>
         <w:spacing w:before="80" w:after="40"/>
         <w:rPr>
           <w:rFonts w:cs="Courier New"/>
@@ -582,6 +527,7 @@
     </w:p>
     <w:p>
       <w:pPr>
+        <w:pStyle w:val="Normal"/>
         <w:spacing w:before="240" w:after="60"/>
         <w:rPr>
           <w:u w:val="single"/>
@@ -598,6 +544,7 @@
     </w:p>
     <w:p>
       <w:pPr>
+        <w:pStyle w:val="Normal"/>
         <w:spacing w:before="20" w:after="40"/>
         <w:rPr>
           <w:rFonts w:cs="Courier New"/>
@@ -610,43 +557,62 @@
           <w:i/>
           <w:sz w:val="20"/>
         </w:rPr>
-        <w:t>Xxx.layout</w:t>
-      </w:r>
-      <w:r>
-        <w:rPr>
-          <w:rFonts w:cs="Courier New"/>
-          <w:i/>
-          <w:sz w:val="20"/>
-        </w:rPr>
-        <w:t>[</w:t>
-      </w:r>
-      <w:r>
-        <w:rPr>
-          <w:rFonts w:cs="Courier New"/>
-          <w:i/>
-          <w:sz w:val="20"/>
-        </w:rPr>
-        <w:t>.</w:t>
-      </w:r>
-      <w:r>
-        <w:rPr>
-          <w:rFonts w:cs="Courier New"/>
-          <w:i/>
-          <w:sz w:val="20"/>
-        </w:rPr>
-        <w:t>layoutName].</w:t>
-      </w:r>
-      <w:r>
-        <w:rPr>
-          <w:rFonts w:cs="Courier New"/>
-          <w:i/>
-          <w:sz w:val="20"/>
-        </w:rPr>
-        <w:t>xml</w:t>
-      </w:r>
-      <w:r>
-        <w:rPr>
-          <w:rFonts w:cs="Courier New"/>
+        <w:t>Xxx.layout[.layoutName].xml</w:t>
+      </w:r>
+      <w:r>
+        <w:rPr>
+          <w:rFonts w:cs="Courier New"/>
+          <w:sz w:val="20"/>
+        </w:rPr>
+        <w:t xml:space="preserve">, </w:t>
+      </w:r>
+      <w:r>
+        <w:rPr>
+          <w:rFonts w:cs="Courier New"/>
+          <w:i/>
+          <w:sz w:val="20"/>
+        </w:rPr>
+        <w:t>Xxx.layout.xml</w:t>
+      </w:r>
+      <w:r>
+        <w:rPr>
+          <w:rFonts w:cs="Courier New"/>
+          <w:sz w:val="20"/>
+        </w:rPr>
+        <w:t xml:space="preserve">, </w:t>
+      </w:r>
+    </w:p>
+    <w:p>
+      <w:pPr>
+        <w:pStyle w:val="Normal"/>
+        <w:spacing w:before="20" w:after="40"/>
+        <w:rPr>
+          <w:rFonts w:cs="Courier New"/>
+          <w:iCs/>
+          <w:sz w:val="20"/>
+        </w:rPr>
+      </w:pPr>
+      <w:r>
+        <w:rPr>
+          <w:rFonts w:cs="Courier New"/>
+          <w:i/>
+          <w:sz w:val="20"/>
+        </w:rPr>
+        <w:t xml:space="preserve">Xxx.layout.fallback.xml – </w:t>
+      </w:r>
+      <w:r>
+        <w:rPr>
+          <w:rFonts w:cs="Courier New"/>
+          <w:i/>
+          <w:color w:val="808080"/>
+          <w:sz w:val="20"/>
+        </w:rPr>
+        <w:t>all</w:t>
+      </w:r>
+      <w:r>
+        <w:rPr>
+          <w:rFonts w:cs="Courier New"/>
+          <w:i/>
           <w:sz w:val="20"/>
         </w:rPr>
         <w:t xml:space="preserve"> </w:t>
@@ -654,21 +620,16 @@
       <w:r>
         <w:rPr>
           <w:rFonts w:cs="Courier New"/>
-          <w:sz w:val="20"/>
-        </w:rPr>
-        <w:t xml:space="preserve">, </w:t>
-      </w:r>
-      <w:r>
-        <w:rPr>
-          <w:rFonts w:cs="Courier New"/>
-          <w:i/>
-          <w:sz w:val="20"/>
-        </w:rPr>
-        <w:t>Xxx.layout.xml</w:t>
-      </w:r>
-      <w:r>
-        <w:rPr>
-          <w:rFonts w:cs="Courier New"/>
+          <w:i/>
+          <w:color w:val="808080"/>
+          <w:sz w:val="20"/>
+        </w:rPr>
+        <w:t>having precedence over</w:t>
+      </w:r>
+      <w:r>
+        <w:rPr>
+          <w:rFonts w:cs="Courier New"/>
+          <w:iCs/>
           <w:sz w:val="20"/>
         </w:rPr>
         <w:t xml:space="preserve"> </w:t>
@@ -676,47 +637,65 @@
       <w:r>
         <w:rPr>
           <w:rFonts w:cs="Courier New"/>
-          <w:sz w:val="20"/>
-        </w:rPr>
-        <w:t xml:space="preserve">, </w:t>
-      </w:r>
-    </w:p>
-    <w:p>
-      <w:pPr>
+          <w:iCs/>
+          <w:color w:val="808080"/>
+          <w:sz w:val="20"/>
+        </w:rPr>
+        <w:t>@XxxLayout</w:t>
+      </w:r>
+    </w:p>
+    <w:p>
+      <w:pPr>
+        <w:pStyle w:val="Normal"/>
         <w:spacing w:before="20" w:after="40"/>
         <w:rPr>
           <w:rFonts w:cs="Courier New"/>
-          <w:iCs/>
-          <w:sz w:val="20"/>
-        </w:rPr>
-      </w:pPr>
-      <w:r>
-        <w:rPr>
-          <w:rFonts w:cs="Courier New"/>
-          <w:i/>
-          <w:sz w:val="20"/>
-        </w:rPr>
-        <w:t>Xxx.layout</w:t>
-      </w:r>
-      <w:r>
-        <w:rPr>
-          <w:rFonts w:cs="Courier New"/>
-          <w:i/>
-          <w:sz w:val="20"/>
-        </w:rPr>
-        <w:t xml:space="preserve">.fallback.xml </w:t>
-      </w:r>
-      <w:r>
-        <w:rPr>
-          <w:rFonts w:cs="Courier New"/>
-          <w:iCs/>
-          <w:sz w:val="20"/>
-        </w:rPr>
-        <w:t>(more powerful than @XxxLayout)</w:t>
-      </w:r>
-    </w:p>
-    <w:p>
-      <w:pPr>
+          <w:sz w:val="18"/>
+        </w:rPr>
+      </w:pPr>
+      <w:r>
+        <w:rPr>
+          <w:color w:val="808080"/>
+          <w:sz w:val="20"/>
+        </w:rPr>
+        <w:t xml:space="preserve">String </w:t>
+      </w:r>
+      <w:r>
+        <w:rPr>
+          <w:sz w:val="20"/>
+        </w:rPr>
+        <w:t xml:space="preserve">title(), </w:t>
+      </w:r>
+      <w:r>
+        <w:rPr>
+          <w:color w:val="808080"/>
+          <w:sz w:val="20"/>
+        </w:rPr>
+        <w:t xml:space="preserve">String </w:t>
+      </w:r>
+      <w:r>
+        <w:rPr>
+          <w:sz w:val="20"/>
+        </w:rPr>
+        <w:t xml:space="preserve">iconName(), </w:t>
+      </w:r>
+      <w:r>
+        <w:rPr>
+          <w:color w:val="808080"/>
+          <w:sz w:val="20"/>
+        </w:rPr>
+        <w:t xml:space="preserve">String </w:t>
+      </w:r>
+      <w:r>
+        <w:rPr>
+          <w:sz w:val="20"/>
+        </w:rPr>
+        <w:t xml:space="preserve">cssClass(), </w:t>
+      </w:r>
+    </w:p>
+    <w:p>
+      <w:pPr>
+        <w:pStyle w:val="Normal"/>
         <w:spacing w:before="20" w:after="40"/>
         <w:rPr>
           <w:rFonts w:cs="Courier New"/>
@@ -725,19 +704,21 @@
       </w:pPr>
       <w:r>
         <w:rPr>
-          <w:sz w:val="20"/>
-        </w:rPr>
-        <w:t>title(), iconName(), cssClass()</w:t>
-      </w:r>
-      <w:r>
-        <w:rPr>
-          <w:sz w:val="20"/>
-        </w:rPr>
-        <w:t>, layout()</w:t>
-      </w:r>
-    </w:p>
-    <w:p>
-      <w:pPr>
+          <w:color w:val="808080"/>
+          <w:sz w:val="20"/>
+        </w:rPr>
+        <w:t xml:space="preserve">String </w:t>
+      </w:r>
+      <w:r>
+        <w:rPr>
+          <w:sz w:val="20"/>
+        </w:rPr>
+        <w:t>layout()</w:t>
+      </w:r>
+    </w:p>
+    <w:p>
+      <w:pPr>
+        <w:pStyle w:val="Normal"/>
         <w:spacing w:before="240" w:after="60"/>
         <w:rPr>
           <w:u w:val="single"/>
@@ -751,15 +732,7 @@
           <w:i/>
           <w:sz w:val="24"/>
         </w:rPr>
-        <w:t xml:space="preserve">JDO </w:t>
-      </w:r>
-      <w:r>
-        <w:rPr>
-          <w:b/>
-          <w:i/>
-          <w:sz w:val="24"/>
-        </w:rPr>
-        <w:t xml:space="preserve">Domain Entities </w:t>
+        <w:t xml:space="preserve">JDO Domain Entities </w:t>
       </w:r>
       <w:bookmarkStart w:id="6" w:name="OLE_LINK1"/>
       <w:bookmarkEnd w:id="6"/>
@@ -773,7 +746,9 @@
     </w:p>
     <w:p>
       <w:pPr>
-        <w:spacing w:before="20" w:after="20"/>
+        <w:pStyle w:val="Normal"/>
+        <w:spacing w:before="20" w:after="20"/>
+        <w:rPr/>
       </w:pPr>
       <w:r>
         <w:rPr>
@@ -783,6 +758,7 @@
         <w:t>@PersistenceCapable</w:t>
       </w:r>
       <w:r>
+        <w:rPr/>
         <w:t xml:space="preserve">, </w:t>
       </w:r>
       <w:r>
@@ -795,7 +771,9 @@
     </w:p>
     <w:p>
       <w:pPr>
-        <w:spacing w:before="20" w:after="20"/>
+        <w:pStyle w:val="Normal"/>
+        <w:spacing w:before="20" w:after="20"/>
+        <w:rPr/>
       </w:pPr>
       <w:r>
         <w:rPr>
@@ -805,6 +783,7 @@
         <w:t>@Inheritance</w:t>
       </w:r>
       <w:r>
+        <w:rPr/>
         <w:t xml:space="preserve">, </w:t>
       </w:r>
       <w:r>
@@ -817,7 +796,9 @@
     </w:p>
     <w:p>
       <w:pPr>
-        <w:spacing w:before="20" w:after="20"/>
+        <w:pStyle w:val="Normal"/>
+        <w:spacing w:before="20" w:after="20"/>
+        <w:rPr/>
       </w:pPr>
       <w:r>
         <w:rPr>
@@ -827,6 +808,7 @@
         <w:t>@Queries</w:t>
       </w:r>
       <w:r>
+        <w:rPr/>
         <w:t xml:space="preserve">, </w:t>
       </w:r>
       <w:r>
@@ -839,7 +821,9 @@
     </w:p>
     <w:p>
       <w:pPr>
-        <w:spacing w:before="20" w:after="20"/>
+        <w:pStyle w:val="Normal"/>
+        <w:spacing w:before="20" w:after="20"/>
+        <w:rPr/>
       </w:pPr>
       <w:r>
         <w:rPr>
@@ -849,6 +833,7 @@
         <w:t>@Uniques</w:t>
       </w:r>
       <w:r>
+        <w:rPr/>
         <w:t xml:space="preserve">, </w:t>
       </w:r>
       <w:r>
@@ -859,6 +844,7 @@
         <w:t>@Unique</w:t>
       </w:r>
       <w:r>
+        <w:rPr/>
         <w:t xml:space="preserve">; </w:t>
       </w:r>
       <w:r>
@@ -869,6 +855,7 @@
         <w:t>@Indices</w:t>
       </w:r>
       <w:r>
+        <w:rPr/>
         <w:t xml:space="preserve">, </w:t>
       </w:r>
       <w:r>
@@ -881,7 +868,9 @@
     </w:p>
     <w:p>
       <w:pPr>
-        <w:spacing w:before="20" w:after="20"/>
+        <w:pStyle w:val="Normal"/>
+        <w:spacing w:before="20" w:after="20"/>
+        <w:rPr/>
       </w:pPr>
       <w:r>
         <w:rPr>
@@ -891,6 +880,7 @@
         <w:t>@Persistent</w:t>
       </w:r>
       <w:r>
+        <w:rPr/>
         <w:t xml:space="preserve">, </w:t>
       </w:r>
       <w:r>
@@ -903,7 +893,9 @@
     </w:p>
     <w:p>
       <w:pPr>
-        <w:spacing w:before="20" w:after="20"/>
+        <w:pStyle w:val="Normal"/>
+        <w:spacing w:before="20" w:after="20"/>
+        <w:rPr/>
       </w:pPr>
       <w:r>
         <w:rPr>
@@ -913,6 +905,7 @@
         <w:t>@Column</w:t>
       </w:r>
       <w:r>
+        <w:rPr/>
         <w:t xml:space="preserve">, </w:t>
       </w:r>
       <w:r>
@@ -923,6 +916,7 @@
         <w:t>@PrimaryKey</w:t>
       </w:r>
       <w:r>
+        <w:rPr/>
         <w:t>,</w:t>
       </w:r>
       <w:r>
@@ -933,6 +927,7 @@
         <w:t>@Join</w:t>
       </w:r>
       <w:r>
+        <w:rPr/>
         <w:t xml:space="preserve">, </w:t>
       </w:r>
       <w:r>
@@ -945,6 +940,7 @@
     </w:p>
     <w:p>
       <w:pPr>
+        <w:pStyle w:val="Normal"/>
         <w:spacing w:before="20" w:after="20"/>
         <w:rPr>
           <w:rFonts w:cs="Courier New"/>
@@ -961,9 +957,11 @@
     </w:p>
     <w:p>
       <w:pPr>
+        <w:pStyle w:val="Normal"/>
         <w:spacing w:before="40" w:after="40"/>
-      </w:pPr>
-      <w:hyperlink r:id="rId7">
+        <w:rPr/>
+      </w:pPr>
+      <w:hyperlink r:id="rId4">
         <w:r>
           <w:rPr>
             <w:rStyle w:val="InternetLink"/>
@@ -987,11 +985,13 @@
         </w:r>
       </w:hyperlink>
       <w:r>
+        <w:rPr/>
         <w:t xml:space="preserve"> </w:t>
       </w:r>
     </w:p>
     <w:p>
       <w:pPr>
+        <w:pStyle w:val="Normal"/>
         <w:spacing w:before="240" w:after="60"/>
         <w:rPr>
           <w:u w:val="single"/>
@@ -1015,6 +1015,7 @@
     </w:p>
     <w:p>
       <w:pPr>
+        <w:pStyle w:val="Normal"/>
         <w:spacing w:before="20" w:after="20"/>
         <w:rPr>
           <w:rFonts w:cs="Courier New"/>
@@ -1031,6 +1032,7 @@
     </w:p>
     <w:p>
       <w:pPr>
+        <w:pStyle w:val="Normal"/>
         <w:spacing w:before="20" w:after="20"/>
         <w:rPr>
           <w:rFonts w:cs="Courier New"/>
@@ -1047,13 +1049,17 @@
     </w:p>
     <w:p>
       <w:pPr>
+        <w:pStyle w:val="Normal"/>
         <w:tabs>
-          <w:tab w:val="left" w:pos="2410"/>
+          <w:tab w:val="clear" w:pos="720"/>
+          <w:tab w:val="left" w:pos="2410" w:leader="none"/>
         </w:tabs>
         <w:spacing w:before="120" w:after="60"/>
-        <w:ind w:right="40"/>
-        <w:rPr>
-          <w:b/>
+        <w:ind w:right="40" w:hanging="0"/>
+        <w:rPr>
+          <w:b/>
+          <w:b/>
+          <w:i/>
           <w:i/>
           <w:sz w:val="24"/>
         </w:rPr>
@@ -1066,19 +1072,12 @@
           <w:i/>
           <w:sz w:val="24"/>
         </w:rPr>
-        <w:t>Domain Services</w:t>
-      </w:r>
-      <w:r>
-        <w:rPr>
-          <w:b/>
-          <w:i/>
-          <w:sz w:val="24"/>
-        </w:rPr>
-        <w:t xml:space="preserve"> (Menu or REST API)</w:t>
-      </w:r>
-    </w:p>
-    <w:p>
-      <w:pPr>
+        <w:t>Domain Services (Menu or REST API)</w:t>
+      </w:r>
+    </w:p>
+    <w:p>
+      <w:pPr>
+        <w:pStyle w:val="Normal"/>
         <w:spacing w:before="20" w:after="20"/>
         <w:rPr>
           <w:rFonts w:cs="Courier New"/>
@@ -1095,22 +1094,7 @@
     </w:p>
     <w:p>
       <w:pPr>
-        <w:spacing w:before="20" w:after="20"/>
-        <w:rPr>
-          <w:rFonts w:cs="Courier New"/>
-          <w:sz w:val="20"/>
-        </w:rPr>
-      </w:pPr>
-      <w:r>
-        <w:rPr>
-          <w:rFonts w:cs="Courier New"/>
-          <w:sz w:val="20"/>
-        </w:rPr>
-        <w:t>@Action, @MemberOrder (not props or colls)</w:t>
-      </w:r>
-    </w:p>
-    <w:p>
-      <w:pPr>
+        <w:pStyle w:val="Normal"/>
         <w:spacing w:before="80" w:after="20"/>
         <w:rPr>
           <w:rFonts w:cs="Courier New"/>
@@ -1122,35 +1106,7 @@
           <w:rFonts w:cs="Courier New"/>
           <w:sz w:val="20"/>
         </w:rPr>
-        <w:t>@PostConstruct</w:t>
-      </w:r>
-      <w:r>
-        <w:rPr>
-          <w:rFonts w:cs="Courier New"/>
-          <w:sz w:val="20"/>
-        </w:rPr>
-        <w:t xml:space="preserve">, </w:t>
-      </w:r>
-      <w:r>
-        <w:rPr>
-          <w:rFonts w:cs="Courier New"/>
-          <w:sz w:val="20"/>
-        </w:rPr>
-        <w:t>@PreDestroy</w:t>
-      </w:r>
-      <w:r>
-        <w:rPr>
-          <w:rFonts w:cs="Courier New"/>
-          <w:sz w:val="20"/>
-        </w:rPr>
-        <w:t xml:space="preserve"> </w:t>
-      </w:r>
-      <w:r>
-        <w:rPr>
-          <w:rFonts w:cs="Courier New"/>
-          <w:sz w:val="20"/>
-        </w:rPr>
-        <w:t>(</w:t>
+        <w:t>@PostConstruct, @PreDestroy (</w:t>
       </w:r>
       <w:r>
         <w:rPr>
@@ -1158,7 +1114,650 @@
           <w:sz w:val="16"/>
           <w:szCs w:val="18"/>
         </w:rPr>
-        <w:t>javax.annotation</w:t>
+        <w:t>javax.annotation)</w:t>
+      </w:r>
+    </w:p>
+    <w:p>
+      <w:pPr>
+        <w:pStyle w:val="Normal"/>
+        <w:spacing w:before="20" w:after="20"/>
+        <w:rPr>
+          <w:rFonts w:cs="Courier New"/>
+          <w:sz w:val="20"/>
+        </w:rPr>
+      </w:pPr>
+      <w:bookmarkStart w:id="8" w:name="OLE_LINK5"/>
+      <w:bookmarkEnd w:id="8"/>
+      <w:r>
+        <w:rPr>
+          <w:rFonts w:cs="Courier New"/>
+          <w:sz w:val="20"/>
+        </w:rPr>
+        <w:t>@</w:t>
+      </w:r>
+      <w:r>
+        <w:rPr>
+          <w:rFonts w:cs="Courier New"/>
+          <w:sz w:val="18"/>
+          <w:szCs w:val="20"/>
+        </w:rPr>
+        <w:t>javax.inject.</w:t>
+      </w:r>
+      <w:r>
+        <w:rPr>
+          <w:rFonts w:cs="Courier New"/>
+          <w:sz w:val="20"/>
+        </w:rPr>
+        <w:t>Inject</w:t>
+      </w:r>
+    </w:p>
+    <w:p>
+      <w:pPr>
+        <w:pStyle w:val="Normal"/>
+        <w:spacing w:before="120" w:after="60"/>
+        <w:rPr>
+          <w:b/>
+          <w:b/>
+          <w:i/>
+          <w:i/>
+          <w:sz w:val="24"/>
+        </w:rPr>
+      </w:pPr>
+      <w:r>
+        <w:rPr>
+          <w:b/>
+          <w:i/>
+          <w:sz w:val="24"/>
+        </w:rPr>
+        <w:t xml:space="preserve">Domain Services </w:t>
+      </w:r>
+      <w:r>
+        <w:rPr>
+          <w:b/>
+          <w:i/>
+          <w:sz w:val="20"/>
+          <w:szCs w:val="18"/>
+        </w:rPr>
+        <w:t>(org.springframework)</w:t>
+      </w:r>
+    </w:p>
+    <w:p>
+      <w:pPr>
+        <w:pStyle w:val="Normal"/>
+        <w:spacing w:before="20" w:after="20"/>
+        <w:rPr>
+          <w:rFonts w:cs="Courier New"/>
+          <w:sz w:val="20"/>
+        </w:rPr>
+      </w:pPr>
+      <w:r>
+        <w:rPr>
+          <w:rFonts w:cs="Courier New"/>
+          <w:sz w:val="20"/>
+        </w:rPr>
+        <w:t xml:space="preserve">@Component, @Service, @Repository, </w:t>
+      </w:r>
+      <w:r>
+        <w:rPr>
+          <w:rFonts w:cs="Courier New"/>
+          <w:sz w:val="20"/>
+          <w:szCs w:val="18"/>
+        </w:rPr>
+        <w:t xml:space="preserve">@EventListener </w:t>
+      </w:r>
+    </w:p>
+    <w:p>
+      <w:pPr>
+        <w:pStyle w:val="Normal"/>
+        <w:spacing w:before="120" w:after="60"/>
+        <w:rPr>
+          <w:u w:val="single"/>
+        </w:rPr>
+      </w:pPr>
+      <w:r>
+        <w:rPr>
+          <w:b/>
+          <w:i/>
+          <w:sz w:val="24"/>
+        </w:rPr>
+        <w:t>Layout</w:t>
+      </w:r>
+    </w:p>
+    <w:p>
+      <w:pPr>
+        <w:pStyle w:val="Normal"/>
+        <w:spacing w:before="20" w:after="40"/>
+        <w:rPr>
+          <w:rFonts w:cs="Courier New"/>
+          <w:sz w:val="20"/>
+        </w:rPr>
+      </w:pPr>
+      <w:r>
+        <w:rPr>
+          <w:rFonts w:cs="Courier New"/>
+          <w:i/>
+          <w:sz w:val="20"/>
+        </w:rPr>
+        <w:t>menubars.layout.xml</w:t>
+      </w:r>
+      <w:r>
+        <w:rPr>
+          <w:rFonts w:cs="Courier New"/>
+          <w:sz w:val="20"/>
+        </w:rPr>
+        <w:t xml:space="preserve"> – </w:t>
+      </w:r>
+      <w:r>
+        <w:rPr>
+          <w:rFonts w:cs="Courier New"/>
+          <w:color w:val="808080"/>
+          <w:sz w:val="20"/>
+        </w:rPr>
+        <w:t>has precedence over</w:t>
+      </w:r>
+      <w:r>
+        <w:rPr>
+          <w:rFonts w:cs="Courier New"/>
+          <w:color w:val="808080"/>
+          <w:sz w:val="20"/>
+        </w:rPr>
+        <w:t xml:space="preserve"> @DomainServiceLayout and @MemberOrder</w:t>
+      </w:r>
+    </w:p>
+    <w:p>
+      <w:pPr>
+        <w:pStyle w:val="Normal"/>
+        <w:spacing w:before="120" w:after="60"/>
+        <w:rPr>
+          <w:b/>
+          <w:b/>
+          <w:i/>
+          <w:i/>
+          <w:sz w:val="24"/>
+        </w:rPr>
+      </w:pPr>
+      <w:bookmarkStart w:id="9" w:name="OLE_LINK51"/>
+      <w:bookmarkStart w:id="10" w:name="OLE_LINK81"/>
+      <w:bookmarkEnd w:id="9"/>
+      <w:bookmarkEnd w:id="10"/>
+      <w:r>
+        <w:rPr>
+          <w:b/>
+          <w:i/>
+          <w:sz w:val="24"/>
+        </w:rPr>
+        <w:t>Mixins</w:t>
+      </w:r>
+    </w:p>
+    <w:p>
+      <w:pPr>
+        <w:pStyle w:val="Normal"/>
+        <w:spacing w:before="20" w:after="20"/>
+        <w:rPr>
+          <w:rFonts w:cs="Courier New"/>
+          <w:sz w:val="20"/>
+        </w:rPr>
+      </w:pPr>
+      <w:r>
+        <w:rPr>
+          <w:rFonts w:cs="Courier New"/>
+          <w:sz w:val="20"/>
+        </w:rPr>
+        <w:t>@Property, @PropertyLayout</w:t>
+      </w:r>
+    </w:p>
+    <w:p>
+      <w:pPr>
+        <w:pStyle w:val="Normal"/>
+        <w:spacing w:before="20" w:after="20"/>
+        <w:rPr>
+          <w:rFonts w:cs="Courier New"/>
+          <w:sz w:val="20"/>
+        </w:rPr>
+      </w:pPr>
+      <w:r>
+        <w:rPr>
+          <w:rFonts w:cs="Courier New"/>
+          <w:sz w:val="20"/>
+        </w:rPr>
+        <w:t>@Collection,  @CollectionLayout</w:t>
+      </w:r>
+    </w:p>
+    <w:p>
+      <w:pPr>
+        <w:pStyle w:val="Normal"/>
+        <w:spacing w:before="20" w:after="20"/>
+        <w:rPr>
+          <w:rFonts w:cs="Courier New"/>
+          <w:sz w:val="20"/>
+        </w:rPr>
+      </w:pPr>
+      <w:bookmarkStart w:id="11" w:name="OLE_LINK31"/>
+      <w:bookmarkEnd w:id="11"/>
+      <w:r>
+        <w:rPr>
+          <w:rFonts w:cs="Courier New"/>
+          <w:sz w:val="20"/>
+        </w:rPr>
+        <w:t>@Action , @ActionLayout</w:t>
+      </w:r>
+    </w:p>
+    <w:p>
+      <w:pPr>
+        <w:pStyle w:val="Normal"/>
+        <w:spacing w:before="120" w:after="60"/>
+        <w:rPr>
+          <w:b/>
+          <w:b/>
+          <w:i/>
+          <w:i/>
+          <w:sz w:val="24"/>
+        </w:rPr>
+      </w:pPr>
+      <w:r>
+        <w:rPr>
+          <w:b/>
+          <w:i/>
+          <w:sz w:val="24"/>
+        </w:rPr>
+        <w:t>Methods: Actions</w:t>
+      </w:r>
+    </w:p>
+    <w:p>
+      <w:pPr>
+        <w:pStyle w:val="Normal"/>
+        <w:spacing w:before="20" w:after="20"/>
+        <w:rPr>
+          <w:sz w:val="20"/>
+        </w:rPr>
+      </w:pPr>
+      <w:r>
+        <w:rPr>
+          <w:sz w:val="20"/>
+        </w:rPr>
+        <w:t>placeOrder(X x, Y y, Z z)</w:t>
+      </w:r>
+    </w:p>
+    <w:p>
+      <w:pPr>
+        <w:pStyle w:val="Normal"/>
+        <w:spacing w:before="20" w:after="20"/>
+        <w:rPr>
+          <w:sz w:val="20"/>
+        </w:rPr>
+      </w:pPr>
+      <w:r>
+        <w:rPr>
+          <w:color w:val="808080"/>
+          <w:sz w:val="20"/>
+        </w:rPr>
+        <w:t>boolean</w:t>
+      </w:r>
+      <w:r>
+        <w:rPr>
+          <w:sz w:val="20"/>
+        </w:rPr>
+        <w:t xml:space="preserve"> </w:t>
+      </w:r>
+      <w:r>
+        <w:rPr>
+          <w:sz w:val="20"/>
+        </w:rPr>
+        <w:t xml:space="preserve">hidePlaceOrder(); </w:t>
+      </w:r>
+      <w:r>
+        <w:rPr>
+          <w:color w:val="808080"/>
+          <w:sz w:val="20"/>
+        </w:rPr>
+        <w:t xml:space="preserve">String </w:t>
+      </w:r>
+      <w:r>
+        <w:rPr>
+          <w:sz w:val="20"/>
+        </w:rPr>
+        <w:t>disablePlaceOrder()</w:t>
+      </w:r>
+    </w:p>
+    <w:p>
+      <w:pPr>
+        <w:pStyle w:val="Normal"/>
+        <w:spacing w:before="20" w:after="20"/>
+        <w:rPr>
+          <w:sz w:val="20"/>
+        </w:rPr>
+      </w:pPr>
+      <w:r>
+        <w:rPr>
+          <w:color w:val="808080"/>
+          <w:sz w:val="20"/>
+        </w:rPr>
+        <w:t>boolean</w:t>
+      </w:r>
+      <w:r>
+        <w:rPr>
+          <w:sz w:val="20"/>
+        </w:rPr>
+        <w:t xml:space="preserve"> </w:t>
+      </w:r>
+      <w:r>
+        <w:rPr>
+          <w:sz w:val="20"/>
+        </w:rPr>
+        <w:t xml:space="preserve">hide{0|1|2}PlaceOrder(X|Y|Z); </w:t>
+      </w:r>
+    </w:p>
+    <w:p>
+      <w:pPr>
+        <w:pStyle w:val="Normal"/>
+        <w:spacing w:before="20" w:after="20"/>
+        <w:rPr>
+          <w:sz w:val="20"/>
+        </w:rPr>
+      </w:pPr>
+      <w:r>
+        <w:rPr>
+          <w:color w:val="808080"/>
+          <w:sz w:val="20"/>
+        </w:rPr>
+        <w:t>String</w:t>
+      </w:r>
+      <w:r>
+        <w:rPr>
+          <w:sz w:val="20"/>
+        </w:rPr>
+        <w:t xml:space="preserve"> </w:t>
+      </w:r>
+      <w:r>
+        <w:rPr>
+          <w:sz w:val="20"/>
+        </w:rPr>
+        <w:t xml:space="preserve">disable{0|1|2}PlaceOrder(X|Y|Z); </w:t>
+      </w:r>
+    </w:p>
+    <w:p>
+      <w:pPr>
+        <w:pStyle w:val="Normal"/>
+        <w:spacing w:before="20" w:after="20"/>
+        <w:rPr>
+          <w:sz w:val="20"/>
+        </w:rPr>
+      </w:pPr>
+      <w:r>
+        <w:rPr>
+          <w:color w:val="808080"/>
+          <w:sz w:val="20"/>
+        </w:rPr>
+        <w:t>String</w:t>
+      </w:r>
+      <w:r>
+        <w:rPr>
+          <w:sz w:val="20"/>
+        </w:rPr>
+        <w:t xml:space="preserve"> </w:t>
+      </w:r>
+      <w:r>
+        <w:rPr>
+          <w:sz w:val="20"/>
+        </w:rPr>
+        <w:t xml:space="preserve">validate{0|1|2}PlaceOrder(X|Y|Z); </w:t>
+      </w:r>
+    </w:p>
+    <w:p>
+      <w:pPr>
+        <w:pStyle w:val="Normal"/>
+        <w:spacing w:before="20" w:after="20"/>
+        <w:rPr>
+          <w:sz w:val="20"/>
+        </w:rPr>
+      </w:pPr>
+      <w:r>
+        <w:rPr>
+          <w:color w:val="808080"/>
+          <w:sz w:val="20"/>
+        </w:rPr>
+        <w:t>String</w:t>
+      </w:r>
+      <w:r>
+        <w:rPr>
+          <w:sz w:val="20"/>
+        </w:rPr>
+        <w:t xml:space="preserve"> </w:t>
+      </w:r>
+      <w:r>
+        <w:rPr>
+          <w:sz w:val="20"/>
+        </w:rPr>
+        <w:t xml:space="preserve">validatePlaceOrder(X x, Y y, Z z) </w:t>
+      </w:r>
+    </w:p>
+    <w:p>
+      <w:pPr>
+        <w:pStyle w:val="Normal"/>
+        <w:spacing w:before="20" w:after="20"/>
+        <w:rPr>
+          <w:sz w:val="20"/>
+        </w:rPr>
+      </w:pPr>
+      <w:r>
+        <w:rPr>
+          <w:color w:val="808080"/>
+          <w:sz w:val="20"/>
+        </w:rPr>
+        <w:t>Collection&lt;X</w:t>
+      </w:r>
+      <w:r>
+        <w:rPr>
+          <w:color w:val="808080"/>
+          <w:sz w:val="20"/>
+        </w:rPr>
+        <w:t>|Y|Z</w:t>
+      </w:r>
+      <w:r>
+        <w:rPr>
+          <w:color w:val="808080"/>
+          <w:sz w:val="20"/>
+        </w:rPr>
+        <w:t xml:space="preserve">&gt; </w:t>
+      </w:r>
+      <w:r>
+        <w:rPr>
+          <w:sz w:val="20"/>
+        </w:rPr>
+        <w:t>autoComplete{0|1|2}PlaceOrder</w:t>
+      </w:r>
+    </w:p>
+    <w:p>
+      <w:pPr>
+        <w:pStyle w:val="Normal"/>
+        <w:spacing w:before="20" w:after="20"/>
+        <w:rPr>
+          <w:sz w:val="20"/>
+        </w:rPr>
+      </w:pPr>
+      <w:r>
+        <w:rPr>
+          <w:sz w:val="20"/>
+        </w:rPr>
+        <w:t xml:space="preserve">          </w:t>
+      </w:r>
+      <w:r>
+        <w:rPr>
+          <w:sz w:val="20"/>
+        </w:rPr>
+        <w:t>(X</w:t>
+      </w:r>
+      <w:r>
+        <w:rPr>
+          <w:sz w:val="20"/>
+        </w:rPr>
+        <w:t>|Y|Z</w:t>
+      </w:r>
+      <w:r>
+        <w:rPr>
+          <w:sz w:val="20"/>
+        </w:rPr>
+        <w:t xml:space="preserve">, </w:t>
+      </w:r>
+      <w:r>
+        <w:rPr>
+          <w:sz w:val="20"/>
+        </w:rPr>
+        <w:t>search</w:t>
+      </w:r>
+      <w:r>
+        <w:rPr>
+          <w:sz w:val="20"/>
+        </w:rPr>
+        <w:t xml:space="preserve">) </w:t>
+      </w:r>
+      <w:r>
+        <w:rPr>
+          <w:color w:val="808080"/>
+          <w:sz w:val="16"/>
+        </w:rPr>
+        <w:t>(</w:t>
+      </w:r>
+      <w:r>
+        <w:rPr>
+          <w:color w:val="808080"/>
+          <w:sz w:val="16"/>
+        </w:rPr>
+        <w:t>2</w:t>
+      </w:r>
+      <w:r>
+        <w:rPr>
+          <w:color w:val="808080"/>
+          <w:sz w:val="16"/>
+        </w:rPr>
+        <w:t xml:space="preserve"> args)</w:t>
+      </w:r>
+    </w:p>
+    <w:p>
+      <w:pPr>
+        <w:pStyle w:val="Normal"/>
+        <w:spacing w:before="20" w:after="20"/>
+        <w:rPr>
+          <w:color w:val="808080"/>
+          <w:sz w:val="16"/>
+        </w:rPr>
+      </w:pPr>
+      <w:r>
+        <w:rPr>
+          <w:color w:val="808080"/>
+          <w:sz w:val="20"/>
+        </w:rPr>
+        <w:t>Collection&lt;X</w:t>
+      </w:r>
+      <w:r>
+        <w:rPr>
+          <w:color w:val="808080"/>
+          <w:sz w:val="20"/>
+        </w:rPr>
+        <w:t>|Y|Z</w:t>
+      </w:r>
+      <w:r>
+        <w:rPr>
+          <w:color w:val="808080"/>
+          <w:sz w:val="20"/>
+        </w:rPr>
+        <w:t>&gt;</w:t>
+      </w:r>
+      <w:r>
+        <w:rPr>
+          <w:sz w:val="20"/>
+        </w:rPr>
+        <w:t xml:space="preserve"> </w:t>
+      </w:r>
+      <w:r>
+        <w:rPr>
+          <w:sz w:val="20"/>
+        </w:rPr>
+        <w:t>choices{0|1|2}PlaceOrder(X</w:t>
+      </w:r>
+      <w:r>
+        <w:rPr>
+          <w:sz w:val="20"/>
+        </w:rPr>
+        <w:t>|Y|Z</w:t>
+      </w:r>
+      <w:r>
+        <w:rPr>
+          <w:sz w:val="20"/>
+        </w:rPr>
+        <w:t xml:space="preserve">) </w:t>
+      </w:r>
+    </w:p>
+    <w:p>
+      <w:pPr>
+        <w:pStyle w:val="Normal"/>
+        <w:spacing w:before="20" w:after="20"/>
+        <w:rPr/>
+      </w:pPr>
+      <w:r>
+        <w:rPr>
+          <w:color w:val="808080"/>
+          <w:sz w:val="20"/>
+        </w:rPr>
+        <w:t>X</w:t>
+      </w:r>
+      <w:r>
+        <w:rPr>
+          <w:color w:val="808080"/>
+          <w:sz w:val="20"/>
+        </w:rPr>
+        <w:t>|Y|Z</w:t>
+      </w:r>
+      <w:r>
+        <w:rPr>
+          <w:sz w:val="20"/>
+        </w:rPr>
+        <w:t xml:space="preserve">  </w:t>
+      </w:r>
+      <w:r>
+        <w:rPr>
+          <w:sz w:val="20"/>
+        </w:rPr>
+        <w:t xml:space="preserve">default{0|1|2}PlaceOrder() </w:t>
+      </w:r>
+    </w:p>
+    <w:p>
+      <w:pPr>
+        <w:pStyle w:val="Normal"/>
+        <w:spacing w:before="120" w:after="60"/>
+        <w:rPr>
+          <w:b/>
+          <w:b/>
+          <w:i/>
+          <w:i/>
+          <w:sz w:val="24"/>
+        </w:rPr>
+      </w:pPr>
+      <w:r>
+        <w:rPr>
+          <w:b/>
+          <w:i/>
+          <w:sz w:val="24"/>
+        </w:rPr>
+        <w:t>Methods: Properties</w:t>
+      </w:r>
+    </w:p>
+    <w:p>
+      <w:pPr>
+        <w:pStyle w:val="Normal"/>
+        <w:spacing w:before="20" w:after="20"/>
+        <w:rPr>
+          <w:sz w:val="20"/>
+        </w:rPr>
+      </w:pPr>
+      <w:bookmarkStart w:id="12" w:name="OLE_LINK16"/>
+      <w:bookmarkEnd w:id="12"/>
+      <w:r>
+        <w:rPr>
+          <w:rFonts w:cs="Courier New"/>
+          <w:sz w:val="20"/>
+        </w:rPr>
+        <w:t>@</w:t>
       </w:r>
       <w:r>
         <w:rPr>
@@ -1166,521 +1765,14 @@
           <w:sz w:val="16"/>
           <w:szCs w:val="18"/>
         </w:rPr>
-        <w:t>)</w:t>
-      </w:r>
-    </w:p>
-    <w:p>
-      <w:pPr>
-        <w:spacing w:before="20" w:after="20"/>
-        <w:rPr>
-          <w:rFonts w:cs="Courier New"/>
-          <w:sz w:val="20"/>
-        </w:rPr>
-      </w:pPr>
-      <w:bookmarkStart w:id="8" w:name="OLE_LINK5"/>
-      <w:bookmarkEnd w:id="8"/>
-      <w:r>
-        <w:rPr>
-          <w:rFonts w:cs="Courier New"/>
-          <w:sz w:val="20"/>
-        </w:rPr>
-        <w:t>@</w:t>
-      </w:r>
-      <w:r>
-        <w:rPr>
-          <w:rFonts w:cs="Courier New"/>
-          <w:sz w:val="18"/>
-          <w:szCs w:val="20"/>
-        </w:rPr>
-        <w:t>javax.inject.</w:t>
-      </w:r>
-      <w:r>
-        <w:rPr>
-          <w:rFonts w:cs="Courier New"/>
-          <w:sz w:val="20"/>
-        </w:rPr>
-        <w:t>Inject</w:t>
-      </w:r>
-    </w:p>
-    <w:p>
-      <w:pPr>
-        <w:spacing w:before="120" w:after="60"/>
-        <w:rPr>
-          <w:b/>
-          <w:i/>
-          <w:sz w:val="24"/>
-        </w:rPr>
-      </w:pPr>
-      <w:r>
-        <w:rPr>
-          <w:b/>
-          <w:i/>
-          <w:sz w:val="24"/>
-        </w:rPr>
-        <w:t xml:space="preserve">Domain Services </w:t>
-      </w:r>
-      <w:r>
-        <w:rPr>
-          <w:b/>
-          <w:i/>
-          <w:sz w:val="20"/>
-          <w:szCs w:val="18"/>
-        </w:rPr>
-        <w:t>(</w:t>
-      </w:r>
-      <w:r>
-        <w:rPr>
-          <w:b/>
-          <w:i/>
-          <w:sz w:val="20"/>
-          <w:szCs w:val="18"/>
-        </w:rPr>
-        <w:t>org.springframework</w:t>
-      </w:r>
-      <w:r>
-        <w:rPr>
-          <w:b/>
-          <w:i/>
-          <w:sz w:val="20"/>
-          <w:szCs w:val="18"/>
-        </w:rPr>
-        <w:t>)</w:t>
-      </w:r>
-    </w:p>
-    <w:p>
-      <w:pPr>
-        <w:spacing w:before="20" w:after="20"/>
-        <w:rPr>
-          <w:rFonts w:cs="Courier New"/>
-          <w:sz w:val="20"/>
-        </w:rPr>
-      </w:pPr>
-      <w:r>
-        <w:rPr>
-          <w:rFonts w:cs="Courier New"/>
-          <w:sz w:val="20"/>
-        </w:rPr>
-        <w:t>@Component</w:t>
-      </w:r>
-      <w:r>
-        <w:rPr>
-          <w:rFonts w:cs="Courier New"/>
-          <w:sz w:val="20"/>
-        </w:rPr>
-        <w:t>, @Service, @Repository</w:t>
-      </w:r>
-    </w:p>
-    <w:p>
-      <w:pPr>
-        <w:spacing w:before="20" w:after="20"/>
-        <w:rPr>
-          <w:rFonts w:cs="Courier New"/>
-          <w:sz w:val="20"/>
-        </w:rPr>
-      </w:pPr>
-      <w:r>
-        <w:rPr>
-          <w:rFonts w:cs="Courier New"/>
-          <w:sz w:val="20"/>
-          <w:szCs w:val="18"/>
-        </w:rPr>
-        <w:t>@</w:t>
-      </w:r>
-      <w:r>
-        <w:rPr>
-          <w:rFonts w:cs="Courier New"/>
-          <w:sz w:val="20"/>
-          <w:szCs w:val="18"/>
-        </w:rPr>
-        <w:t>E</w:t>
-      </w:r>
-      <w:r>
-        <w:rPr>
-          <w:rFonts w:cs="Courier New"/>
-          <w:sz w:val="20"/>
-          <w:szCs w:val="18"/>
-        </w:rPr>
-        <w:t xml:space="preserve">ventListener </w:t>
-      </w:r>
-    </w:p>
-    <w:p>
-      <w:pPr>
-        <w:spacing w:before="120" w:after="60"/>
-        <w:rPr>
-          <w:u w:val="single"/>
-        </w:rPr>
-      </w:pPr>
-      <w:r>
-        <w:rPr>
-          <w:b/>
-          <w:i/>
-          <w:sz w:val="24"/>
-        </w:rPr>
-        <w:t>Layout</w:t>
-      </w:r>
-    </w:p>
-    <w:p>
-      <w:pPr>
-        <w:spacing w:before="20" w:after="40"/>
-        <w:rPr>
-          <w:rFonts w:cs="Courier New"/>
-          <w:sz w:val="20"/>
-        </w:rPr>
-      </w:pPr>
-      <w:r>
-        <w:rPr>
-          <w:rFonts w:cs="Courier New"/>
-          <w:i/>
-          <w:sz w:val="20"/>
-        </w:rPr>
-        <w:t>menubars.layout.xml</w:t>
-      </w:r>
-      <w:r>
-        <w:rPr>
-          <w:rFonts w:cs="Courier New"/>
-          <w:sz w:val="20"/>
-        </w:rPr>
-        <w:t xml:space="preserve"> </w:t>
-      </w:r>
-      <w:r>
-        <w:rPr>
-          <w:rFonts w:cs="Courier New"/>
-          <w:sz w:val="20"/>
-        </w:rPr>
-        <w:t xml:space="preserve">(more powerful than </w:t>
-      </w:r>
-      <w:r>
-        <w:rPr>
-          <w:rFonts w:cs="Courier New"/>
-          <w:sz w:val="20"/>
-        </w:rPr>
-        <w:t>@DomainServiceLayout and @MemberOrder</w:t>
-      </w:r>
-      <w:r>
-        <w:rPr>
-          <w:rFonts w:cs="Courier New"/>
-          <w:sz w:val="20"/>
-        </w:rPr>
-        <w:t>)</w:t>
-      </w:r>
-    </w:p>
-    <w:p>
-      <w:pPr>
-        <w:spacing w:before="120" w:after="60"/>
-        <w:rPr>
-          <w:b/>
-          <w:i/>
-          <w:sz w:val="24"/>
-        </w:rPr>
-      </w:pPr>
-      <w:bookmarkStart w:id="9" w:name="OLE_LINK81"/>
-      <w:bookmarkStart w:id="10" w:name="OLE_LINK51"/>
-      <w:bookmarkEnd w:id="9"/>
-      <w:bookmarkEnd w:id="10"/>
-      <w:r>
-        <w:rPr>
-          <w:b/>
-          <w:i/>
-          <w:sz w:val="24"/>
-        </w:rPr>
-        <w:t>Mixins</w:t>
-      </w:r>
-    </w:p>
-    <w:p>
-      <w:pPr>
-        <w:spacing w:before="20" w:after="20"/>
-        <w:rPr>
-          <w:rFonts w:cs="Courier New"/>
-          <w:sz w:val="20"/>
-        </w:rPr>
-      </w:pPr>
-      <w:r>
-        <w:rPr>
-          <w:rFonts w:cs="Courier New"/>
-          <w:sz w:val="20"/>
-        </w:rPr>
-        <w:t>@Mixin ; 1-arg constructor of the mixee</w:t>
-      </w:r>
-    </w:p>
-    <w:p>
-      <w:pPr>
-        <w:spacing w:before="20" w:after="20"/>
-        <w:rPr>
-          <w:rFonts w:cs="Courier New"/>
-          <w:sz w:val="20"/>
-        </w:rPr>
-      </w:pPr>
-      <w:bookmarkStart w:id="11" w:name="OLE_LINK7"/>
-      <w:bookmarkEnd w:id="11"/>
-      <w:r>
-        <w:rPr>
-          <w:rFonts w:cs="Courier New"/>
-          <w:sz w:val="20"/>
-        </w:rPr>
-        <w:t xml:space="preserve">Mixin props or colls </w:t>
-      </w:r>
-      <w:r>
-        <w:rPr>
-          <w:rFonts w:cs="Courier New"/>
-          <w:sz w:val="20"/>
-        </w:rPr>
-        <w:t>must have</w:t>
-      </w:r>
-      <w:r>
-        <w:rPr>
-          <w:rFonts w:cs="Courier New"/>
-          <w:sz w:val="20"/>
-        </w:rPr>
-        <w:t xml:space="preserve"> </w:t>
-      </w:r>
-      <w:r>
-        <w:rPr>
-          <w:rFonts w:cs="Courier New"/>
-          <w:sz w:val="20"/>
-        </w:rPr>
-        <w:t xml:space="preserve">0 </w:t>
-      </w:r>
-      <w:r>
-        <w:rPr>
-          <w:rFonts w:cs="Courier New"/>
-          <w:sz w:val="20"/>
-        </w:rPr>
-        <w:t>argument</w:t>
-      </w:r>
-      <w:r>
-        <w:rPr>
-          <w:rFonts w:cs="Courier New"/>
-          <w:sz w:val="20"/>
-        </w:rPr>
-        <w:t>s</w:t>
-      </w:r>
-      <w:r>
-        <w:rPr>
-          <w:rFonts w:cs="Courier New"/>
-          <w:sz w:val="20"/>
-        </w:rPr>
-        <w:t xml:space="preserve">, </w:t>
-      </w:r>
-      <w:r>
-        <w:rPr>
-          <w:rFonts w:cs="Courier New"/>
-          <w:sz w:val="20"/>
-        </w:rPr>
-        <w:t xml:space="preserve">and annotated with </w:t>
-      </w:r>
-      <w:r>
-        <w:rPr>
-          <w:rFonts w:cs="Courier New"/>
-          <w:sz w:val="20"/>
-        </w:rPr>
-        <w:t>@Action(semantics=SAFE)</w:t>
-      </w:r>
-      <w:r>
-        <w:rPr>
-          <w:rFonts w:cs="Courier New"/>
-          <w:sz w:val="20"/>
-        </w:rPr>
-        <w:t xml:space="preserve"> </w:t>
-      </w:r>
-      <w:r>
-        <w:rPr>
-          <w:rFonts w:cs="Courier New"/>
-          <w:sz w:val="20"/>
-        </w:rPr>
-        <w:t>and</w:t>
-      </w:r>
-      <w:r>
-        <w:rPr>
-          <w:rFonts w:cs="Courier New"/>
-          <w:sz w:val="20"/>
-        </w:rPr>
-        <w:t xml:space="preserve"> @ActionLayout(contributed=AS_ASSOCIATION)</w:t>
-      </w:r>
-    </w:p>
-    <w:p>
-      <w:pPr>
-        <w:spacing w:before="120" w:after="60"/>
-        <w:rPr>
-          <w:b/>
-          <w:i/>
-          <w:sz w:val="24"/>
-        </w:rPr>
-      </w:pPr>
-      <w:r>
-        <w:rPr>
-          <w:b/>
-          <w:i/>
-          <w:sz w:val="24"/>
-        </w:rPr>
-        <w:t>Methods: Actions</w:t>
-      </w:r>
-    </w:p>
-    <w:p>
-      <w:pPr>
-        <w:spacing w:before="20" w:after="20"/>
-        <w:rPr>
-          <w:sz w:val="20"/>
-        </w:rPr>
-      </w:pPr>
-      <w:r>
-        <w:rPr>
-          <w:sz w:val="20"/>
-        </w:rPr>
-        <w:t>placeOrder(X x, Y y, Z z)</w:t>
-      </w:r>
-    </w:p>
-    <w:p>
-      <w:pPr>
-        <w:spacing w:before="20" w:after="20"/>
-        <w:rPr>
-          <w:sz w:val="20"/>
-        </w:rPr>
-      </w:pPr>
-      <w:r>
-        <w:rPr>
-          <w:sz w:val="20"/>
-        </w:rPr>
-        <w:t>hidePlaceOrder(); disablePlaceOrder()</w:t>
-      </w:r>
-    </w:p>
-    <w:p>
-      <w:pPr>
-        <w:spacing w:before="20" w:after="20"/>
-        <w:rPr>
-          <w:sz w:val="20"/>
-        </w:rPr>
-      </w:pPr>
-      <w:r>
-        <w:rPr>
-          <w:sz w:val="20"/>
-        </w:rPr>
-        <w:t>hide</w:t>
-      </w:r>
-      <w:r>
-        <w:rPr>
-          <w:sz w:val="20"/>
-        </w:rPr>
-        <w:t xml:space="preserve">{0|1|2}PlaceOrder(X|Y|Z); </w:t>
-      </w:r>
-    </w:p>
-    <w:p>
-      <w:pPr>
-        <w:spacing w:before="20" w:after="20"/>
-        <w:rPr>
-          <w:sz w:val="20"/>
-        </w:rPr>
-      </w:pPr>
-      <w:r>
-        <w:rPr>
-          <w:sz w:val="20"/>
-        </w:rPr>
-        <w:t>disable</w:t>
-      </w:r>
-      <w:r>
-        <w:rPr>
-          <w:sz w:val="20"/>
-        </w:rPr>
-        <w:t xml:space="preserve">{0|1|2}PlaceOrder(X|Y|Z); </w:t>
-      </w:r>
-    </w:p>
-    <w:p>
-      <w:pPr>
-        <w:spacing w:before="20" w:after="20"/>
-        <w:rPr>
-          <w:sz w:val="20"/>
-        </w:rPr>
-      </w:pPr>
-      <w:r>
-        <w:rPr>
-          <w:sz w:val="20"/>
-        </w:rPr>
-        <w:t xml:space="preserve">validate{0|1|2}PlaceOrder(X|Y|Z); </w:t>
-      </w:r>
-    </w:p>
-    <w:p>
-      <w:pPr>
-        <w:spacing w:before="20" w:after="20"/>
-        <w:rPr>
-          <w:sz w:val="20"/>
-        </w:rPr>
-      </w:pPr>
-      <w:r>
-        <w:rPr>
-          <w:sz w:val="20"/>
-        </w:rPr>
-        <w:t xml:space="preserve">validatePlaceOrder(X x, Y y, Z z) </w:t>
-      </w:r>
-    </w:p>
-    <w:p>
-      <w:pPr>
-        <w:spacing w:before="20" w:after="20"/>
-        <w:rPr>
-          <w:sz w:val="20"/>
-        </w:rPr>
-      </w:pPr>
-      <w:r>
-        <w:rPr>
-          <w:sz w:val="20"/>
-        </w:rPr>
-        <w:t>autoComplete{0|1|2}PlaceOrder(X,Y)</w:t>
-      </w:r>
-    </w:p>
-    <w:p>
-      <w:pPr>
-        <w:spacing w:before="20" w:after="20"/>
-      </w:pPr>
-      <w:r>
-        <w:rPr>
-          <w:sz w:val="20"/>
-        </w:rPr>
-        <w:t xml:space="preserve">choices{0|1|2}PlaceOrder(X,Y) </w:t>
-      </w:r>
-      <w:r>
-        <w:rPr>
-          <w:sz w:val="16"/>
-        </w:rPr>
-        <w:t>(n-1 args)</w:t>
-      </w:r>
-      <w:r>
-        <w:rPr>
-          <w:sz w:val="20"/>
-        </w:rPr>
-        <w:t xml:space="preserve"> default{0}PlaceOrder()</w:t>
-      </w:r>
-    </w:p>
-    <w:p>
-      <w:pPr>
-        <w:spacing w:before="120" w:after="60"/>
-        <w:rPr>
-          <w:b/>
-          <w:i/>
-          <w:sz w:val="24"/>
-        </w:rPr>
-      </w:pPr>
-      <w:r>
-        <w:rPr>
-          <w:b/>
-          <w:i/>
-          <w:sz w:val="24"/>
-        </w:rPr>
-        <w:t>Methods: Properties</w:t>
-      </w:r>
-    </w:p>
-    <w:p>
-      <w:pPr>
-        <w:spacing w:before="20" w:after="20"/>
-        <w:rPr>
-          <w:sz w:val="20"/>
-        </w:rPr>
-      </w:pPr>
-      <w:bookmarkStart w:id="12" w:name="OLE_LINK16"/>
-      <w:bookmarkEnd w:id="12"/>
-      <w:r>
-        <w:rPr>
-          <w:rFonts w:cs="Courier New"/>
-          <w:sz w:val="20"/>
-        </w:rPr>
-        <w:t>@</w:t>
+        <w:t>lombok.</w:t>
+      </w:r>
+      <w:r>
+        <w:rPr>
+          <w:rFonts w:cs="Courier New"/>
+          <w:sz w:val="20"/>
+        </w:rPr>
+        <w:t>Getter, @</w:t>
       </w:r>
       <w:r>
         <w:rPr>
@@ -1695,68 +1787,167 @@
           <w:rFonts w:cs="Courier New"/>
           <w:sz w:val="20"/>
         </w:rPr>
-        <w:t>Getter, @</w:t>
-      </w:r>
-      <w:r>
-        <w:rPr>
-          <w:rFonts w:cs="Courier New"/>
-          <w:sz w:val="16"/>
-          <w:szCs w:val="18"/>
-        </w:rPr>
-        <w:t>lombok.</w:t>
-      </w:r>
-      <w:r>
-        <w:rPr>
-          <w:rFonts w:cs="Courier New"/>
-          <w:sz w:val="20"/>
-        </w:rPr>
         <w:t xml:space="preserve">Setter; </w:t>
       </w:r>
     </w:p>
     <w:p>
       <w:pPr>
-        <w:spacing w:before="20" w:after="20"/>
-        <w:rPr>
-          <w:sz w:val="20"/>
-        </w:rPr>
-      </w:pPr>
-      <w:r>
-        <w:rPr>
-          <w:sz w:val="20"/>
-        </w:rPr>
-        <w:t>getName(), setName(); hideName(); disableName(); validateName()</w:t>
-      </w:r>
-      <w:r>
-        <w:rPr>
-          <w:sz w:val="20"/>
-        </w:rPr>
-        <w:t xml:space="preserve">; </w:t>
-      </w:r>
-      <w:r>
-        <w:rPr>
-          <w:sz w:val="20"/>
-        </w:rPr>
-        <w:t>autoCompleteName(), choicesName()</w:t>
-      </w:r>
-    </w:p>
-    <w:p>
-      <w:pPr>
-        <w:keepNext/>
+        <w:pStyle w:val="Normal"/>
+        <w:spacing w:before="20" w:after="20"/>
+        <w:rPr>
+          <w:sz w:val="20"/>
+        </w:rPr>
+      </w:pPr>
+      <w:r>
+        <w:rPr>
+          <w:sz w:val="20"/>
+        </w:rPr>
+        <w:t xml:space="preserve">getName(), setName(); </w:t>
+      </w:r>
+      <w:r>
+        <w:rPr>
+          <w:color w:val="808080"/>
+          <w:sz w:val="20"/>
+        </w:rPr>
+        <w:t>boolean</w:t>
+      </w:r>
+      <w:r>
+        <w:rPr>
+          <w:sz w:val="20"/>
+        </w:rPr>
+        <w:t xml:space="preserve"> </w:t>
+      </w:r>
+      <w:r>
+        <w:rPr>
+          <w:sz w:val="20"/>
+        </w:rPr>
+        <w:t xml:space="preserve">hideName(); </w:t>
+      </w:r>
+    </w:p>
+    <w:p>
+      <w:pPr>
+        <w:pStyle w:val="Normal"/>
+        <w:spacing w:before="20" w:after="20"/>
+        <w:rPr>
+          <w:sz w:val="20"/>
+        </w:rPr>
+      </w:pPr>
+      <w:r>
+        <w:rPr>
+          <w:color w:val="808080"/>
+          <w:sz w:val="20"/>
+        </w:rPr>
+        <w:t>String</w:t>
+      </w:r>
+      <w:r>
+        <w:rPr>
+          <w:sz w:val="20"/>
+        </w:rPr>
+        <w:t xml:space="preserve"> </w:t>
+      </w:r>
+      <w:r>
+        <w:rPr>
+          <w:sz w:val="20"/>
+        </w:rPr>
+        <w:t xml:space="preserve">disableName(); </w:t>
+      </w:r>
+      <w:r>
+        <w:rPr>
+          <w:color w:val="808080"/>
+          <w:sz w:val="20"/>
+        </w:rPr>
+        <w:t>String</w:t>
+      </w:r>
+      <w:r>
+        <w:rPr>
+          <w:sz w:val="20"/>
+        </w:rPr>
+        <w:t xml:space="preserve"> </w:t>
+      </w:r>
+      <w:r>
+        <w:rPr>
+          <w:sz w:val="20"/>
+        </w:rPr>
+        <w:t>validateName(</w:t>
+      </w:r>
+      <w:r>
+        <w:rPr>
+          <w:sz w:val="20"/>
+        </w:rPr>
+        <w:t>X</w:t>
+      </w:r>
+      <w:r>
+        <w:rPr>
+          <w:sz w:val="20"/>
+        </w:rPr>
+        <w:t xml:space="preserve">); </w:t>
+      </w:r>
+      <w:r>
+        <w:rPr>
+          <w:color w:val="808080"/>
+          <w:sz w:val="20"/>
+        </w:rPr>
+        <w:t>Collection&lt;..&gt;</w:t>
+      </w:r>
+      <w:r>
+        <w:rPr>
+          <w:sz w:val="20"/>
+        </w:rPr>
+        <w:t xml:space="preserve"> </w:t>
+      </w:r>
+      <w:r>
+        <w:rPr>
+          <w:sz w:val="20"/>
+        </w:rPr>
+        <w:t xml:space="preserve">autoCompleteName(), </w:t>
+      </w:r>
+    </w:p>
+    <w:p>
+      <w:pPr>
+        <w:pStyle w:val="Normal"/>
+        <w:spacing w:before="20" w:after="20"/>
+        <w:rPr>
+          <w:sz w:val="20"/>
+        </w:rPr>
+      </w:pPr>
+      <w:r>
+        <w:rPr>
+          <w:color w:val="808080"/>
+          <w:sz w:val="20"/>
+        </w:rPr>
+        <w:t>Collection&lt;..&gt;</w:t>
+      </w:r>
+      <w:r>
+        <w:rPr>
+          <w:sz w:val="20"/>
+        </w:rPr>
+        <w:t xml:space="preserve"> </w:t>
+      </w:r>
+      <w:r>
+        <w:rPr>
+          <w:sz w:val="20"/>
+        </w:rPr>
+        <w:t>choicesName()</w:t>
+      </w:r>
+    </w:p>
+    <w:p>
+      <w:pPr>
+        <w:pStyle w:val="Normal"/>
+        <w:keepNext w:val="true"/>
         <w:spacing w:before="180" w:after="60"/>
         <w:rPr>
           <w:b/>
+          <w:b/>
+          <w:i/>
           <w:i/>
           <w:sz w:val="26"/>
         </w:rPr>
       </w:pPr>
       <w:r>
-        <w:rPr>
-          <w:noProof/>
-        </w:rPr>
         <mc:AlternateContent>
           <mc:Choice Requires="wps">
             <w:drawing>
-              <wp:anchor distT="0" distB="0" distL="114300" distR="114300" simplePos="0" relativeHeight="251657216" behindDoc="0" locked="0" layoutInCell="1" allowOverlap="1" wp14:anchorId="161DB30D" wp14:editId="7CE63BFD">
+              <wp:anchor behindDoc="0" distT="0" distB="0" distL="0" distR="0" simplePos="0" locked="0" layoutInCell="0" allowOverlap="1" relativeHeight="5" wp14:anchorId="161DB30D">
                 <wp:simplePos x="0" y="0"/>
                 <wp:positionH relativeFrom="column">
                   <wp:posOffset>2386965</wp:posOffset>
@@ -1764,11 +1955,10 @@
                 <wp:positionV relativeFrom="paragraph">
                   <wp:posOffset>-601980</wp:posOffset>
                 </wp:positionV>
-                <wp:extent cx="1005840" cy="345440"/>
+                <wp:extent cx="1006475" cy="346075"/>
                 <wp:effectExtent l="0" t="0" r="5080" b="0"/>
                 <wp:wrapNone/>
                 <wp:docPr id="5" name="Text Box 2"/>
-                <wp:cNvGraphicFramePr/>
                 <a:graphic xmlns:a="http://schemas.openxmlformats.org/drawingml/2006/main">
                   <a:graphicData uri="http://schemas.microsoft.com/office/word/2010/wordprocessingShape">
                     <wps:wsp>
@@ -1776,28 +1966,22 @@
                       <wps:spPr>
                         <a:xfrm>
                           <a:off x="0" y="0"/>
-                          <a:ext cx="1005840" cy="345440"/>
+                          <a:ext cx="1005840" cy="345600"/>
                         </a:xfrm>
                         <a:prstGeom prst="rect">
                           <a:avLst/>
                         </a:prstGeom>
                         <a:solidFill>
-                          <a:srgbClr val="FFFFFF"/>
+                          <a:srgbClr val="ffffff"/>
                         </a:solidFill>
                         <a:ln w="9360">
                           <a:noFill/>
                         </a:ln>
                       </wps:spPr>
                       <wps:style>
-                        <a:lnRef idx="0">
-                          <a:scrgbClr r="0" g="0" b="0"/>
-                        </a:lnRef>
-                        <a:fillRef idx="0">
-                          <a:scrgbClr r="0" g="0" b="0"/>
-                        </a:fillRef>
-                        <a:effectRef idx="0">
-                          <a:scrgbClr r="0" g="0" b="0"/>
-                        </a:effectRef>
+                        <a:lnRef idx="0"/>
+                        <a:fillRef idx="0"/>
+                        <a:effectRef idx="0"/>
                         <a:fontRef idx="minor"/>
                       </wps:style>
                       <wps:txbx>
@@ -1805,11 +1989,16 @@
                           <w:p>
                             <w:pPr>
                               <w:pStyle w:val="FrameContents"/>
+                              <w:spacing w:before="0" w:after="200"/>
                               <w:jc w:val="right"/>
+                              <w:rPr>
+                                <w:color w:val="000000"/>
+                              </w:rPr>
                             </w:pPr>
                             <w:r>
                               <w:rPr>
                                 <w:b/>
+                                <w:color w:val="000000"/>
                                 <w:sz w:val="26"/>
                               </w:rPr>
                               <w:t>v2.0.x</w:t>
@@ -1828,17 +2017,24 @@
           </mc:Choice>
           <mc:Fallback>
             <w:pict>
-              <v:rect w14:anchorId="161DB30D" id="_x0000_s1028" style="position:absolute;margin-left:187.95pt;margin-top:-47.4pt;width:79.2pt;height:27.2pt;z-index:251657216;visibility:visible;mso-wrap-style:square;mso-wrap-distance-left:9pt;mso-wrap-distance-top:0;mso-wrap-distance-right:9pt;mso-wrap-distance-bottom:0;mso-position-horizontal:absolute;mso-position-horizontal-relative:text;mso-position-vertical:absolute;mso-position-vertical-relative:text;v-text-anchor:top" o:gfxdata="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" stroked="f" strokeweight=".26mm">
+              <v:rect id="shape_0" ID="Text Box 2" path="m0,0l-2147483645,0l-2147483645,-2147483646l0,-2147483646xe" fillcolor="white" stroked="f" style="position:absolute;margin-left:187.95pt;margin-top:-47.4pt;width:79.15pt;height:27.15pt;mso-wrap-style:square;v-text-anchor:top" wp14:anchorId="161DB30D">
+                <v:fill o:detectmouseclick="t" type="solid" color2="black"/>
+                <v:stroke color="#3465a4" weight="9360" joinstyle="round" endcap="flat"/>
                 <v:textbox>
                   <w:txbxContent>
                     <w:p>
                       <w:pPr>
                         <w:pStyle w:val="FrameContents"/>
+                        <w:spacing w:before="0" w:after="200"/>
                         <w:jc w:val="right"/>
+                        <w:rPr>
+                          <w:color w:val="000000"/>
+                        </w:rPr>
                       </w:pPr>
                       <w:r>
                         <w:rPr>
                           <w:b/>
+                          <w:color w:val="000000"/>
                           <w:sz w:val="26"/>
                         </w:rPr>
                         <w:t>v2.0.x</w:t>
@@ -1846,6 +2042,7 @@
                     </w:p>
                   </w:txbxContent>
                 </v:textbox>
+                <w10:wrap type="none"/>
               </v:rect>
             </w:pict>
           </mc:Fallback>
@@ -1862,6 +2059,7 @@
     </w:p>
     <w:p>
       <w:pPr>
+        <w:pStyle w:val="Normal"/>
         <w:spacing w:before="20" w:after="20"/>
         <w:rPr>
           <w:sz w:val="20"/>
@@ -1877,9 +2075,12 @@
     </w:p>
     <w:p>
       <w:pPr>
-        <w:spacing w:before="20" w:after="20"/>
-        <w:rPr>
-          <w:b/>
+        <w:pStyle w:val="Normal"/>
+        <w:spacing w:before="20" w:after="20"/>
+        <w:rPr>
+          <w:b/>
+          <w:b/>
+          <w:i/>
           <w:i/>
           <w:sz w:val="24"/>
         </w:rPr>
@@ -1893,9 +2094,12 @@
     </w:p>
     <w:p>
       <w:pPr>
+        <w:pStyle w:val="Normal"/>
         <w:spacing w:before="180" w:after="60"/>
         <w:rPr>
           <w:b/>
+          <w:b/>
+          <w:i/>
           <w:i/>
           <w:sz w:val="26"/>
         </w:rPr>
@@ -1913,6 +2117,7 @@
     </w:p>
     <w:p>
       <w:pPr>
+        <w:pStyle w:val="Normal"/>
         <w:spacing w:before="20" w:after="20"/>
         <w:rPr>
           <w:sz w:val="20"/>
@@ -1929,13 +2134,14 @@
     </w:p>
     <w:p>
       <w:pPr>
-        <w:spacing w:before="20" w:after="20"/>
-        <w:rPr>
-          <w:sz w:val="20"/>
-        </w:rPr>
-      </w:pPr>
-      <w:bookmarkStart w:id="15" w:name="OLE_LINK12"/>
-      <w:bookmarkStart w:id="16" w:name="OLE_LINK111"/>
+        <w:pStyle w:val="Normal"/>
+        <w:spacing w:before="20" w:after="20"/>
+        <w:rPr>
+          <w:sz w:val="20"/>
+        </w:rPr>
+      </w:pPr>
+      <w:bookmarkStart w:id="15" w:name="OLE_LINK111"/>
+      <w:bookmarkStart w:id="16" w:name="OLE_LINK12"/>
       <w:bookmarkEnd w:id="15"/>
       <w:bookmarkEnd w:id="16"/>
       <w:r>
@@ -1947,6 +2153,7 @@
     </w:p>
     <w:p>
       <w:pPr>
+        <w:pStyle w:val="Normal"/>
         <w:spacing w:before="20" w:after="20"/>
         <w:rPr>
           <w:sz w:val="20"/>
@@ -1961,15 +2168,18 @@
     </w:p>
     <w:p>
       <w:pPr>
+        <w:pStyle w:val="Normal"/>
         <w:spacing w:before="180" w:after="60"/>
         <w:rPr>
           <w:b/>
+          <w:b/>
+          <w:i/>
           <w:i/>
           <w:sz w:val="26"/>
         </w:rPr>
       </w:pPr>
-      <w:bookmarkStart w:id="17" w:name="OLE_LINK10"/>
-      <w:bookmarkStart w:id="18" w:name="OLE_LINK121"/>
+      <w:bookmarkStart w:id="17" w:name="OLE_LINK121"/>
+      <w:bookmarkStart w:id="18" w:name="OLE_LINK10"/>
       <w:bookmarkEnd w:id="17"/>
       <w:bookmarkEnd w:id="18"/>
       <w:r>
@@ -1983,6 +2193,7 @@
     </w:p>
     <w:p>
       <w:pPr>
+        <w:pStyle w:val="Normal"/>
         <w:spacing w:before="20" w:after="20"/>
         <w:rPr>
           <w:sz w:val="20"/>
@@ -1997,9 +2208,12 @@
     </w:p>
     <w:p>
       <w:pPr>
+        <w:pStyle w:val="Normal"/>
         <w:spacing w:before="180" w:after="60"/>
         <w:rPr>
           <w:b/>
+          <w:b/>
+          <w:i/>
           <w:i/>
           <w:sz w:val="26"/>
         </w:rPr>
@@ -2015,6 +2229,7 @@
     </w:p>
     <w:p>
       <w:pPr>
+        <w:pStyle w:val="Normal"/>
         <w:spacing w:before="20" w:after="20"/>
         <w:rPr>
           <w:sz w:val="20"/>
@@ -2029,6 +2244,7 @@
     </w:p>
     <w:p>
       <w:pPr>
+        <w:pStyle w:val="Normal"/>
         <w:spacing w:before="180" w:after="60"/>
         <w:rPr>
           <w:sz w:val="20"/>
@@ -2045,6 +2261,7 @@
     </w:p>
     <w:p>
       <w:pPr>
+        <w:pStyle w:val="Normal"/>
         <w:spacing w:before="20" w:after="20"/>
         <w:rPr>
           <w:rFonts w:cs="Courier New"/>
@@ -2126,9 +2343,12 @@
     </w:p>
     <w:p>
       <w:pPr>
+        <w:pStyle w:val="Normal"/>
         <w:spacing w:before="180" w:after="60"/>
         <w:rPr>
           <w:b/>
+          <w:b/>
+          <w:i/>
           <w:i/>
           <w:sz w:val="26"/>
         </w:rPr>
@@ -2144,17 +2364,23 @@
     </w:p>
     <w:p>
       <w:pPr>
-        <w:spacing w:before="20" w:after="20"/>
-      </w:pPr>
-      <w:r>
+        <w:pStyle w:val="Normal"/>
+        <w:spacing w:before="20" w:after="20"/>
+        <w:rPr/>
+      </w:pPr>
+      <w:r>
+        <w:rPr/>
         <w:t>RecoverableException, NonRecoverableExeption</w:t>
       </w:r>
     </w:p>
     <w:p>
       <w:pPr>
+        <w:pStyle w:val="Normal"/>
         <w:spacing w:before="180" w:after="60"/>
         <w:rPr>
           <w:b/>
+          <w:b/>
+          <w:i/>
           <w:i/>
           <w:sz w:val="26"/>
         </w:rPr>
@@ -2170,65 +2396,31 @@
     </w:p>
     <w:p>
       <w:pPr>
-        <w:spacing w:after="60"/>
-        <w:rPr>
-          <w:sz w:val="20"/>
-        </w:rPr>
-      </w:pPr>
-      <w:r>
-        <w:rPr>
-          <w:sz w:val="20"/>
-        </w:rPr>
-        <w:t xml:space="preserve">8 primitive types + wrappers; BigDecimal, BigInteger; java.util.Date, </w:t>
-      </w:r>
-      <w:r>
-        <w:rPr>
-          <w:sz w:val="20"/>
-        </w:rPr>
-        <w:t>java.time.{LocalDate|LocalDateTime|</w:t>
-      </w:r>
-      <w:r>
-        <w:rPr>
-          <w:sz w:val="20"/>
-        </w:rPr>
+        <w:pStyle w:val="Normal"/>
+        <w:spacing w:before="0" w:after="60"/>
+        <w:rPr>
+          <w:sz w:val="20"/>
+        </w:rPr>
+      </w:pPr>
+      <w:r>
+        <w:rPr>
+          <w:sz w:val="20"/>
+        </w:rPr>
+        <w:t>8 primitive types + wrappers; BigDecimal, BigInteger; java.util.Date, java.time.{LocalDate|LocalDateTime|</w:t>
         <w:br/>
-      </w:r>
-      <w:r>
-        <w:rPr>
-          <w:sz w:val="20"/>
-        </w:rPr>
-        <w:t xml:space="preserve">LocalTime} dates; JODA dates; </w:t>
-      </w:r>
-      <w:r>
-        <w:rPr>
-          <w:sz w:val="20"/>
-        </w:rPr>
-        <w:t>java.sql.{Date|Time|</w:t>
-      </w:r>
-      <w:r>
-        <w:rPr>
-          <w:sz w:val="20"/>
-        </w:rPr>
+        <w:t>LocalTime} dates; JODA dates; java.sql.{Date|Time|</w:t>
         <w:br/>
-      </w:r>
-      <w:r>
-        <w:rPr>
-          <w:sz w:val="20"/>
-        </w:rPr>
-        <w:t>Timestamp}; enums</w:t>
-      </w:r>
-      <w:r>
-        <w:rPr>
-          <w:sz w:val="20"/>
-        </w:rPr>
-        <w:t>; value types library</w:t>
-      </w:r>
-    </w:p>
-    <w:p>
-      <w:pPr>
+        <w:t>Timestamp}; enums; value types library</w:t>
+      </w:r>
+    </w:p>
+    <w:p>
+      <w:pPr>
+        <w:pStyle w:val="Normal"/>
         <w:spacing w:before="180" w:after="60"/>
         <w:rPr>
           <w:b/>
+          <w:b/>
+          <w:i/>
           <w:i/>
           <w:sz w:val="26"/>
         </w:rPr>
@@ -2244,7 +2436,9 @@
     </w:p>
     <w:p>
       <w:pPr>
-        <w:spacing w:after="60"/>
+        <w:pStyle w:val="Normal"/>
+        <w:spacing w:before="0" w:after="60"/>
+        <w:rPr/>
       </w:pPr>
       <w:r>
         <w:rPr>
@@ -2254,43 +2448,49 @@
       </w:r>
     </w:p>
     <w:sectPr>
-      <w:pgSz w:w="16838" w:h="11906" w:orient="landscape"/>
-      <w:pgMar w:top="1134" w:right="720" w:bottom="567" w:left="720" w:header="0" w:footer="0" w:gutter="0"/>
-      <w:cols w:num="3" w:sep="1" w:space="721" w:equalWidth="0">
-        <w:col w:w="4854" w:space="556"/>
-        <w:col w:w="4576" w:space="556"/>
-        <w:col w:w="4855"/>
+      <w:type w:val="continuous"/>
+      <w:pgSz w:orient="landscape" w:w="16838" w:h="11906"/>
+      <w:pgMar w:left="720" w:right="720" w:header="0" w:top="1134" w:footer="0" w:bottom="567" w:gutter="0"/>
+      <w:cols w:num="3" w:equalWidth="false" w:sep="true">
+        <w:col w:w="4853" w:space="556"/>
+        <w:col w:w="4575" w:space="556"/>
+        <w:col w:w="4856"/>
       </w:cols>
-      <w:formProt w:val="0"/>
-      <w:docGrid w:linePitch="600" w:charSpace="36864"/>
+      <w:formProt w:val="false"/>
+      <w:textDirection w:val="lrTb"/>
+      <w:docGrid w:type="default" w:linePitch="600" w:charSpace="36864"/>
     </w:sectPr>
   </w:body>
 </w:document>
 </file>
 
 <file path=word/styles.xml><?xml version="1.0" encoding="utf-8"?>
-<w:styles xmlns:mc="http://schemas.openxmlformats.org/markup-compatibility/2006" xmlns:r="http://schemas.openxmlformats.org/officeDocument/2006/relationships" xmlns:w="http://schemas.openxmlformats.org/wordprocessingml/2006/main" xmlns:w14="http://schemas.microsoft.com/office/word/2010/wordml" xmlns:w15="http://schemas.microsoft.com/office/word/2012/wordml" xmlns:w16cid="http://schemas.microsoft.com/office/word/2016/wordml/cid" xmlns:w16se="http://schemas.microsoft.com/office/word/2015/wordml/symex" mc:Ignorable="w14 w15 w16se w16cid">
+<w:styles xmlns:w="http://schemas.openxmlformats.org/wordprocessingml/2006/main" xmlns:w14="http://schemas.microsoft.com/office/word/2010/wordml" xmlns:mc="http://schemas.openxmlformats.org/markup-compatibility/2006" mc:Ignorable="w14">
   <w:docDefaults>
     <w:rPrDefault>
       <w:rPr>
-        <w:rFonts w:asciiTheme="minorHAnsi" w:eastAsiaTheme="minorHAnsi" w:hAnsiTheme="minorHAnsi" w:cstheme="minorBidi"/>
+        <w:rFonts w:ascii="Calibri" w:hAnsi="Calibri" w:eastAsia="Calibri" w:cs="" w:asciiTheme="minorHAnsi" w:cstheme="minorBidi" w:eastAsiaTheme="minorHAnsi" w:hAnsiTheme="minorHAnsi"/>
         <w:szCs w:val="22"/>
         <w:lang w:val="en-GB" w:eastAsia="en-US" w:bidi="ar-SA"/>
       </w:rPr>
     </w:rPrDefault>
-    <w:pPrDefault/>
+    <w:pPrDefault>
+      <w:pPr>
+        <w:suppressAutoHyphens w:val="true"/>
+      </w:pPr>
+    </w:pPrDefault>
   </w:docDefaults>
   <w:latentStyles w:defLockedState="0" w:defUIPriority="99" w:defSemiHidden="0" w:defUnhideWhenUsed="0" w:defQFormat="0" w:count="376">
     <w:lsdException w:name="Normal" w:uiPriority="0" w:qFormat="1"/>
     <w:lsdException w:name="heading 1" w:uiPriority="9" w:qFormat="1"/>
-    <w:lsdException w:name="heading 2" w:semiHidden="1" w:uiPriority="9" w:unhideWhenUsed="1" w:qFormat="1"/>
-    <w:lsdException w:name="heading 3" w:semiHidden="1" w:uiPriority="9" w:unhideWhenUsed="1" w:qFormat="1"/>
-    <w:lsdException w:name="heading 4" w:semiHidden="1" w:uiPriority="9" w:unhideWhenUsed="1" w:qFormat="1"/>
-    <w:lsdException w:name="heading 5" w:semiHidden="1" w:uiPriority="9" w:unhideWhenUsed="1" w:qFormat="1"/>
-    <w:lsdException w:name="heading 6" w:semiHidden="1" w:uiPriority="9" w:unhideWhenUsed="1" w:qFormat="1"/>
-    <w:lsdException w:name="heading 7" w:semiHidden="1" w:uiPriority="9" w:unhideWhenUsed="1" w:qFormat="1"/>
-    <w:lsdException w:name="heading 8" w:semiHidden="1" w:uiPriority="9" w:unhideWhenUsed="1" w:qFormat="1"/>
-    <w:lsdException w:name="heading 9" w:semiHidden="1" w:uiPriority="9" w:unhideWhenUsed="1" w:qFormat="1"/>
+    <w:lsdException w:name="heading 2" w:uiPriority="9" w:semiHidden="1" w:unhideWhenUsed="1" w:qFormat="1"/>
+    <w:lsdException w:name="heading 3" w:uiPriority="9" w:semiHidden="1" w:unhideWhenUsed="1" w:qFormat="1"/>
+    <w:lsdException w:name="heading 4" w:uiPriority="9" w:semiHidden="1" w:unhideWhenUsed="1" w:qFormat="1"/>
+    <w:lsdException w:name="heading 5" w:uiPriority="9" w:semiHidden="1" w:unhideWhenUsed="1" w:qFormat="1"/>
+    <w:lsdException w:name="heading 6" w:uiPriority="9" w:semiHidden="1" w:unhideWhenUsed="1" w:qFormat="1"/>
+    <w:lsdException w:name="heading 7" w:uiPriority="9" w:semiHidden="1" w:unhideWhenUsed="1" w:qFormat="1"/>
+    <w:lsdException w:name="heading 8" w:uiPriority="9" w:semiHidden="1" w:unhideWhenUsed="1" w:qFormat="1"/>
+    <w:lsdException w:name="heading 9" w:uiPriority="9" w:semiHidden="1" w:unhideWhenUsed="1" w:qFormat="1"/>
     <w:lsdException w:name="index 1" w:semiHidden="1" w:unhideWhenUsed="1"/>
     <w:lsdException w:name="index 2" w:semiHidden="1" w:unhideWhenUsed="1"/>
     <w:lsdException w:name="index 3" w:semiHidden="1" w:unhideWhenUsed="1"/>
@@ -2300,22 +2500,22 @@
     <w:lsdException w:name="index 7" w:semiHidden="1" w:unhideWhenUsed="1"/>
     <w:lsdException w:name="index 8" w:semiHidden="1" w:unhideWhenUsed="1"/>
     <w:lsdException w:name="index 9" w:semiHidden="1" w:unhideWhenUsed="1"/>
-    <w:lsdException w:name="toc 1" w:semiHidden="1" w:uiPriority="39" w:unhideWhenUsed="1"/>
-    <w:lsdException w:name="toc 2" w:semiHidden="1" w:uiPriority="39" w:unhideWhenUsed="1"/>
-    <w:lsdException w:name="toc 3" w:semiHidden="1" w:uiPriority="39" w:unhideWhenUsed="1"/>
-    <w:lsdException w:name="toc 4" w:semiHidden="1" w:uiPriority="39" w:unhideWhenUsed="1"/>
-    <w:lsdException w:name="toc 5" w:semiHidden="1" w:uiPriority="39" w:unhideWhenUsed="1"/>
-    <w:lsdException w:name="toc 6" w:semiHidden="1" w:uiPriority="39" w:unhideWhenUsed="1"/>
-    <w:lsdException w:name="toc 7" w:semiHidden="1" w:uiPriority="39" w:unhideWhenUsed="1"/>
-    <w:lsdException w:name="toc 8" w:semiHidden="1" w:uiPriority="39" w:unhideWhenUsed="1"/>
-    <w:lsdException w:name="toc 9" w:semiHidden="1" w:uiPriority="39" w:unhideWhenUsed="1"/>
+    <w:lsdException w:name="toc 1" w:uiPriority="39" w:semiHidden="1" w:unhideWhenUsed="1"/>
+    <w:lsdException w:name="toc 2" w:uiPriority="39" w:semiHidden="1" w:unhideWhenUsed="1"/>
+    <w:lsdException w:name="toc 3" w:uiPriority="39" w:semiHidden="1" w:unhideWhenUsed="1"/>
+    <w:lsdException w:name="toc 4" w:uiPriority="39" w:semiHidden="1" w:unhideWhenUsed="1"/>
+    <w:lsdException w:name="toc 5" w:uiPriority="39" w:semiHidden="1" w:unhideWhenUsed="1"/>
+    <w:lsdException w:name="toc 6" w:uiPriority="39" w:semiHidden="1" w:unhideWhenUsed="1"/>
+    <w:lsdException w:name="toc 7" w:uiPriority="39" w:semiHidden="1" w:unhideWhenUsed="1"/>
+    <w:lsdException w:name="toc 8" w:uiPriority="39" w:semiHidden="1" w:unhideWhenUsed="1"/>
+    <w:lsdException w:name="toc 9" w:uiPriority="39" w:semiHidden="1" w:unhideWhenUsed="1"/>
     <w:lsdException w:name="Normal Indent" w:semiHidden="1" w:unhideWhenUsed="1"/>
     <w:lsdException w:name="footnote text" w:semiHidden="1" w:unhideWhenUsed="1"/>
     <w:lsdException w:name="annotation text" w:semiHidden="1" w:unhideWhenUsed="1"/>
     <w:lsdException w:name="header" w:semiHidden="1" w:unhideWhenUsed="1"/>
     <w:lsdException w:name="footer" w:semiHidden="1" w:unhideWhenUsed="1"/>
     <w:lsdException w:name="index heading" w:semiHidden="1" w:unhideWhenUsed="1"/>
-    <w:lsdException w:name="caption" w:semiHidden="1" w:uiPriority="35" w:unhideWhenUsed="1" w:qFormat="1"/>
+    <w:lsdException w:name="caption" w:uiPriority="35" w:semiHidden="1" w:unhideWhenUsed="1" w:qFormat="1"/>
     <w:lsdException w:name="table of figures" w:semiHidden="1" w:unhideWhenUsed="1"/>
     <w:lsdException w:name="envelope address" w:semiHidden="1" w:unhideWhenUsed="1"/>
     <w:lsdException w:name="envelope return" w:semiHidden="1" w:unhideWhenUsed="1"/>
@@ -2346,7 +2546,7 @@
     <w:lsdException w:name="Title" w:uiPriority="10" w:qFormat="1"/>
     <w:lsdException w:name="Closing" w:semiHidden="1" w:unhideWhenUsed="1"/>
     <w:lsdException w:name="Signature" w:semiHidden="1" w:unhideWhenUsed="1"/>
-    <w:lsdException w:name="Default Paragraph Font" w:semiHidden="1" w:uiPriority="1" w:unhideWhenUsed="1"/>
+    <w:lsdException w:name="Default Paragraph Font" w:uiPriority="1" w:semiHidden="1" w:unhideWhenUsed="1"/>
     <w:lsdException w:name="Body Text" w:semiHidden="1" w:unhideWhenUsed="1"/>
     <w:lsdException w:name="Body Text Indent" w:semiHidden="1" w:unhideWhenUsed="1"/>
     <w:lsdException w:name="List Continue" w:semiHidden="1" w:unhideWhenUsed="1"/>
@@ -2546,8 +2746,8 @@
     <w:lsdException w:name="Subtle Reference" w:uiPriority="31" w:qFormat="1"/>
     <w:lsdException w:name="Intense Reference" w:uiPriority="32" w:qFormat="1"/>
     <w:lsdException w:name="Book Title" w:uiPriority="33" w:qFormat="1"/>
-    <w:lsdException w:name="Bibliography" w:semiHidden="1" w:uiPriority="37" w:unhideWhenUsed="1"/>
-    <w:lsdException w:name="TOC Heading" w:semiHidden="1" w:uiPriority="39" w:unhideWhenUsed="1" w:qFormat="1"/>
+    <w:lsdException w:name="Bibliography" w:uiPriority="37" w:semiHidden="1" w:unhideWhenUsed="1"/>
+    <w:lsdException w:name="TOC Heading" w:uiPriority="39" w:semiHidden="1" w:unhideWhenUsed="1" w:qFormat="1"/>
     <w:lsdException w:name="Plain Table 1" w:uiPriority="41"/>
     <w:lsdException w:name="Plain Table 2" w:uiPriority="42"/>
     <w:lsdException w:name="Plain Table 3" w:uiPriority="43"/>
@@ -2658,46 +2858,34 @@
     <w:lsdException w:name="Unresolved Mention" w:semiHidden="1" w:unhideWhenUsed="1"/>
     <w:lsdException w:name="Smart Link" w:semiHidden="1" w:unhideWhenUsed="1"/>
   </w:latentStyles>
-  <w:style w:type="paragraph" w:default="1" w:styleId="Normal">
+  <w:style w:type="paragraph" w:styleId="Normal" w:default="1">
     <w:name w:val="Normal"/>
     <w:qFormat/>
-    <w:rsid w:val="00B76CC6"/>
+    <w:rsid w:val="00b76cc6"/>
     <w:pPr>
-      <w:spacing w:after="200" w:line="276" w:lineRule="auto"/>
+      <w:widowControl/>
+      <w:bidi w:val="0"/>
+      <w:spacing w:lineRule="auto" w:line="276" w:before="0" w:after="200"/>
+      <w:jc w:val="left"/>
     </w:pPr>
     <w:rPr>
+      <w:rFonts w:ascii="Calibri" w:hAnsi="Calibri" w:eastAsia="Calibri" w:cs=""/>
       <w:color w:val="00000A"/>
+      <w:kern w:val="0"/>
       <w:sz w:val="22"/>
+      <w:szCs w:val="22"/>
+      <w:lang w:val="en-GB" w:eastAsia="en-US" w:bidi="ar-SA"/>
     </w:rPr>
   </w:style>
-  <w:style w:type="character" w:default="1" w:styleId="DefaultParagraphFont">
+  <w:style w:type="character" w:styleId="DefaultParagraphFont" w:default="1">
     <w:name w:val="Default Paragraph Font"/>
     <w:uiPriority w:val="1"/>
     <w:semiHidden/>
     <w:unhideWhenUsed/>
+    <w:qFormat/>
+    <w:rPr/>
   </w:style>
-  <w:style w:type="table" w:default="1" w:styleId="TableNormal">
-    <w:name w:val="Normal Table"/>
-    <w:uiPriority w:val="99"/>
-    <w:semiHidden/>
-    <w:unhideWhenUsed/>
-    <w:tblPr>
-      <w:tblInd w:w="0" w:type="dxa"/>
-      <w:tblCellMar>
-        <w:top w:w="0" w:type="dxa"/>
-        <w:left w:w="108" w:type="dxa"/>
-        <w:bottom w:w="0" w:type="dxa"/>
-        <w:right w:w="108" w:type="dxa"/>
-      </w:tblCellMar>
-    </w:tblPr>
-  </w:style>
-  <w:style w:type="numbering" w:default="1" w:styleId="NoList">
-    <w:name w:val="No List"/>
-    <w:uiPriority w:val="99"/>
-    <w:semiHidden/>
-    <w:unhideWhenUsed/>
-  </w:style>
-  <w:style w:type="character" w:customStyle="1" w:styleId="BalloonTextChar">
+  <w:style w:type="character" w:styleId="BalloonTextChar" w:customStyle="1">
     <w:name w:val="Balloon Text Char"/>
     <w:basedOn w:val="DefaultParagraphFont"/>
     <w:link w:val="BalloonText"/>
@@ -2711,32 +2899,34 @@
       <w:szCs w:val="16"/>
     </w:rPr>
   </w:style>
-  <w:style w:type="character" w:customStyle="1" w:styleId="InternetLink">
-    <w:name w:val="Internet Link"/>
+  <w:style w:type="character" w:styleId="InternetLink">
+    <w:name w:val="Hyperlink"/>
     <w:basedOn w:val="DefaultParagraphFont"/>
     <w:uiPriority w:val="99"/>
     <w:unhideWhenUsed/>
-    <w:rsid w:val="000E4B3D"/>
+    <w:rsid w:val="005b2e7c"/>
     <w:rPr>
       <w:color w:val="0000FF" w:themeColor="hyperlink"/>
       <w:u w:val="single"/>
     </w:rPr>
   </w:style>
-  <w:style w:type="character" w:customStyle="1" w:styleId="HeaderChar">
+  <w:style w:type="character" w:styleId="HeaderChar" w:customStyle="1">
     <w:name w:val="Header Char"/>
     <w:basedOn w:val="DefaultParagraphFont"/>
     <w:link w:val="Header"/>
     <w:uiPriority w:val="99"/>
     <w:qFormat/>
-    <w:rsid w:val="000779A1"/>
+    <w:rsid w:val="000779a1"/>
+    <w:rPr/>
   </w:style>
-  <w:style w:type="character" w:customStyle="1" w:styleId="FooterChar">
+  <w:style w:type="character" w:styleId="FooterChar" w:customStyle="1">
     <w:name w:val="Footer Char"/>
     <w:basedOn w:val="DefaultParagraphFont"/>
     <w:link w:val="Footer"/>
     <w:uiPriority w:val="99"/>
     <w:qFormat/>
-    <w:rsid w:val="000779A1"/>
+    <w:rsid w:val="000779a1"/>
+    <w:rPr/>
   </w:style>
   <w:style w:type="character" w:styleId="UnresolvedMention">
     <w:name w:val="Unresolved Mention"/>
@@ -2745,189 +2935,71 @@
     <w:semiHidden/>
     <w:unhideWhenUsed/>
     <w:qFormat/>
-    <w:rsid w:val="00B76CC6"/>
+    <w:rsid w:val="00b76cc6"/>
     <w:rPr>
       <w:color w:val="808080"/>
-      <w:shd w:val="clear" w:color="auto" w:fill="E6E6E6"/>
+      <w:shd w:fill="E6E6E6" w:val="clear"/>
     </w:rPr>
   </w:style>
-  <w:style w:type="character" w:customStyle="1" w:styleId="ListLabel1">
-    <w:name w:val="ListLabel 1"/>
-    <w:qFormat/>
-    <w:rPr>
-      <w:rFonts w:eastAsia="Calibri" w:cs="Calibri"/>
-    </w:rPr>
-  </w:style>
-  <w:style w:type="character" w:customStyle="1" w:styleId="ListLabel2">
-    <w:name w:val="ListLabel 2"/>
-    <w:qFormat/>
-    <w:rPr>
-      <w:rFonts w:cs="Courier New"/>
-    </w:rPr>
-  </w:style>
-  <w:style w:type="character" w:customStyle="1" w:styleId="ListLabel3">
-    <w:name w:val="ListLabel 3"/>
-    <w:qFormat/>
-    <w:rPr>
-      <w:rFonts w:cs="Courier New"/>
-    </w:rPr>
-  </w:style>
-  <w:style w:type="character" w:customStyle="1" w:styleId="ListLabel4">
-    <w:name w:val="ListLabel 4"/>
-    <w:qFormat/>
-    <w:rPr>
-      <w:rFonts w:cs="Courier New"/>
-    </w:rPr>
-  </w:style>
-  <w:style w:type="character" w:customStyle="1" w:styleId="ListLabel5">
-    <w:name w:val="ListLabel 5"/>
-    <w:qFormat/>
-    <w:rPr>
-      <w:rFonts w:eastAsia="Calibri" w:cs="Calibri"/>
-    </w:rPr>
-  </w:style>
-  <w:style w:type="character" w:customStyle="1" w:styleId="ListLabel6">
-    <w:name w:val="ListLabel 6"/>
-    <w:qFormat/>
-    <w:rPr>
-      <w:rFonts w:cs="Courier New"/>
-    </w:rPr>
-  </w:style>
-  <w:style w:type="character" w:customStyle="1" w:styleId="ListLabel7">
-    <w:name w:val="ListLabel 7"/>
-    <w:qFormat/>
-    <w:rPr>
-      <w:rFonts w:cs="Courier New"/>
-    </w:rPr>
-  </w:style>
-  <w:style w:type="character" w:customStyle="1" w:styleId="ListLabel8">
-    <w:name w:val="ListLabel 8"/>
-    <w:qFormat/>
-    <w:rPr>
-      <w:rFonts w:cs="Courier New"/>
-    </w:rPr>
-  </w:style>
-  <w:style w:type="character" w:customStyle="1" w:styleId="ListLabel9">
-    <w:name w:val="ListLabel 9"/>
-    <w:qFormat/>
-    <w:rPr>
-      <w:rFonts w:eastAsia="Calibri" w:cs="Calibri"/>
-    </w:rPr>
-  </w:style>
-  <w:style w:type="character" w:customStyle="1" w:styleId="ListLabel10">
-    <w:name w:val="ListLabel 10"/>
-    <w:qFormat/>
-    <w:rPr>
-      <w:rFonts w:cs="Courier New"/>
-    </w:rPr>
-  </w:style>
-  <w:style w:type="character" w:customStyle="1" w:styleId="ListLabel11">
-    <w:name w:val="ListLabel 11"/>
-    <w:qFormat/>
-    <w:rPr>
-      <w:rFonts w:cs="Courier New"/>
-    </w:rPr>
-  </w:style>
-  <w:style w:type="character" w:customStyle="1" w:styleId="ListLabel12">
-    <w:name w:val="ListLabel 12"/>
-    <w:qFormat/>
-    <w:rPr>
-      <w:rFonts w:cs="Courier New"/>
-    </w:rPr>
-  </w:style>
-  <w:style w:type="character" w:customStyle="1" w:styleId="ListLabel13">
-    <w:name w:val="ListLabel 13"/>
-    <w:qFormat/>
-    <w:rPr>
-      <w:rFonts w:eastAsia="Calibri" w:cs="Calibri"/>
-    </w:rPr>
-  </w:style>
-  <w:style w:type="character" w:customStyle="1" w:styleId="ListLabel14">
-    <w:name w:val="ListLabel 14"/>
-    <w:qFormat/>
-    <w:rPr>
-      <w:rFonts w:cs="Courier New"/>
-    </w:rPr>
-  </w:style>
-  <w:style w:type="character" w:customStyle="1" w:styleId="ListLabel15">
-    <w:name w:val="ListLabel 15"/>
-    <w:qFormat/>
-    <w:rPr>
-      <w:rFonts w:cs="Courier New"/>
-    </w:rPr>
-  </w:style>
-  <w:style w:type="character" w:customStyle="1" w:styleId="ListLabel16">
-    <w:name w:val="ListLabel 16"/>
-    <w:qFormat/>
-    <w:rPr>
-      <w:rFonts w:cs="Courier New"/>
-    </w:rPr>
-  </w:style>
-  <w:style w:type="character" w:customStyle="1" w:styleId="ListLabel17">
-    <w:name w:val="ListLabel 17"/>
-    <w:qFormat/>
-    <w:rPr>
-      <w:rFonts w:cs="Courier New"/>
-    </w:rPr>
-  </w:style>
-  <w:style w:type="character" w:customStyle="1" w:styleId="ListLabel18">
-    <w:name w:val="ListLabel 18"/>
-    <w:qFormat/>
-    <w:rPr>
-      <w:rFonts w:cs="Courier New"/>
-    </w:rPr>
-  </w:style>
-  <w:style w:type="character" w:customStyle="1" w:styleId="ListLabel19">
-    <w:name w:val="ListLabel 19"/>
-    <w:qFormat/>
-    <w:rPr>
-      <w:rFonts w:cs="Courier New"/>
-    </w:rPr>
-  </w:style>
-  <w:style w:type="character" w:customStyle="1" w:styleId="ListLabel20">
-    <w:name w:val="ListLabel 20"/>
-    <w:qFormat/>
-    <w:rPr>
-      <w:b/>
-    </w:rPr>
-  </w:style>
-  <w:style w:type="character" w:customStyle="1" w:styleId="ListLabel21">
-    <w:name w:val="ListLabel 21"/>
-    <w:qFormat/>
-    <w:rPr>
-      <w:sz w:val="16"/>
-    </w:rPr>
-  </w:style>
-  <w:style w:type="paragraph" w:customStyle="1" w:styleId="Heading">
+  <w:style w:type="paragraph" w:styleId="Heading" w:customStyle="1">
     <w:name w:val="Heading"/>
     <w:basedOn w:val="Normal"/>
-    <w:next w:val="BodyText"/>
+    <w:next w:val="TextBody"/>
     <w:qFormat/>
     <w:pPr>
-      <w:keepNext/>
+      <w:keepNext w:val="true"/>
       <w:spacing w:before="240" w:after="120"/>
     </w:pPr>
     <w:rPr>
-      <w:rFonts w:ascii="Liberation Sans" w:eastAsia="Microsoft YaHei" w:hAnsi="Liberation Sans" w:cs="Arial"/>
+      <w:rFonts w:ascii="Liberation Sans" w:hAnsi="Liberation Sans" w:eastAsia="Microsoft YaHei" w:cs="Arial"/>
       <w:sz w:val="28"/>
       <w:szCs w:val="28"/>
     </w:rPr>
   </w:style>
-  <w:style w:type="paragraph" w:styleId="BodyText">
+  <w:style w:type="paragraph" w:styleId="TextBody">
     <w:name w:val="Body Text"/>
     <w:basedOn w:val="Normal"/>
     <w:pPr>
-      <w:spacing w:after="140" w:line="288" w:lineRule="auto"/>
+      <w:spacing w:lineRule="auto" w:line="288" w:before="0" w:after="140"/>
     </w:pPr>
+    <w:rPr/>
   </w:style>
   <w:style w:type="paragraph" w:styleId="List">
     <w:name w:val="List"/>
-    <w:basedOn w:val="BodyText"/>
+    <w:basedOn w:val="TextBody"/>
+    <w:pPr/>
     <w:rPr>
       <w:rFonts w:cs="Arial"/>
     </w:rPr>
   </w:style>
   <w:style w:type="paragraph" w:styleId="Caption">
+    <w:name w:val="Caption"/>
+    <w:basedOn w:val="Normal"/>
+    <w:qFormat/>
+    <w:pPr>
+      <w:suppressLineNumbers/>
+      <w:spacing w:before="120" w:after="120"/>
+    </w:pPr>
+    <w:rPr>
+      <w:rFonts w:cs="Lucida Sans"/>
+      <w:i/>
+      <w:iCs/>
+      <w:sz w:val="24"/>
+      <w:szCs w:val="24"/>
+    </w:rPr>
+  </w:style>
+  <w:style w:type="paragraph" w:styleId="Index" w:customStyle="1">
+    <w:name w:val="Index"/>
+    <w:basedOn w:val="Normal"/>
+    <w:qFormat/>
+    <w:pPr>
+      <w:suppressLineNumbers/>
+    </w:pPr>
+    <w:rPr>
+      <w:rFonts w:cs="Arial"/>
+    </w:rPr>
+  </w:style>
+  <w:style w:type="paragraph" w:styleId="Caption1">
     <w:name w:val="caption"/>
     <w:basedOn w:val="Normal"/>
     <w:qFormat/>
@@ -2943,39 +3015,37 @@
       <w:szCs w:val="24"/>
     </w:rPr>
   </w:style>
-  <w:style w:type="paragraph" w:customStyle="1" w:styleId="Index">
-    <w:name w:val="Index"/>
-    <w:basedOn w:val="Normal"/>
-    <w:qFormat/>
-    <w:pPr>
-      <w:suppressLineNumbers/>
-    </w:pPr>
-    <w:rPr>
-      <w:rFonts w:cs="Arial"/>
-    </w:rPr>
-  </w:style>
   <w:style w:type="paragraph" w:styleId="ListParagraph">
     <w:name w:val="List Paragraph"/>
     <w:basedOn w:val="Normal"/>
     <w:uiPriority w:val="34"/>
     <w:qFormat/>
-    <w:rsid w:val="001209AE"/>
+    <w:rsid w:val="001209ae"/>
     <w:pPr>
-      <w:ind w:left="720"/>
+      <w:spacing w:before="0" w:after="200"/>
+      <w:ind w:left="720" w:hanging="0"/>
       <w:contextualSpacing/>
     </w:pPr>
+    <w:rPr/>
   </w:style>
   <w:style w:type="paragraph" w:styleId="NoSpacing">
     <w:name w:val="No Spacing"/>
     <w:uiPriority w:val="1"/>
     <w:qFormat/>
-    <w:rsid w:val="00B076A3"/>
+    <w:rsid w:val="00b076a3"/>
     <w:pPr>
+      <w:widowControl/>
+      <w:bidi w:val="0"/>
       <w:spacing w:before="60" w:after="60"/>
+      <w:jc w:val="left"/>
     </w:pPr>
     <w:rPr>
-      <w:rFonts w:ascii="Courier New" w:hAnsi="Courier New"/>
+      <w:rFonts w:ascii="Courier New" w:hAnsi="Courier New" w:eastAsia="Calibri" w:cs=""/>
       <w:color w:val="00000A"/>
+      <w:kern w:val="0"/>
+      <w:sz w:val="20"/>
+      <w:szCs w:val="22"/>
+      <w:lang w:val="en-GB" w:eastAsia="en-US" w:bidi="ar-SA"/>
     </w:rPr>
   </w:style>
   <w:style w:type="paragraph" w:styleId="BalloonText">
@@ -2988,7 +3058,7 @@
     <w:qFormat/>
     <w:rsid w:val="00676905"/>
     <w:pPr>
-      <w:spacing w:after="0" w:line="240" w:lineRule="auto"/>
+      <w:spacing w:lineRule="auto" w:line="240" w:before="0" w:after="0"/>
     </w:pPr>
     <w:rPr>
       <w:rFonts w:ascii="Tahoma" w:hAnsi="Tahoma" w:cs="Tahoma"/>
@@ -2996,51 +3066,74 @@
       <w:szCs w:val="16"/>
     </w:rPr>
   </w:style>
+  <w:style w:type="paragraph" w:styleId="HeaderandFooter">
+    <w:name w:val="Header and Footer"/>
+    <w:basedOn w:val="Normal"/>
+    <w:qFormat/>
+    <w:pPr/>
+    <w:rPr/>
+  </w:style>
   <w:style w:type="paragraph" w:styleId="Header">
-    <w:name w:val="header"/>
+    <w:name w:val="Header"/>
     <w:basedOn w:val="Normal"/>
     <w:link w:val="HeaderChar"/>
     <w:uiPriority w:val="99"/>
     <w:unhideWhenUsed/>
-    <w:rsid w:val="000779A1"/>
+    <w:rsid w:val="000779a1"/>
     <w:pPr>
       <w:tabs>
-        <w:tab w:val="center" w:pos="4513"/>
-        <w:tab w:val="right" w:pos="9026"/>
+        <w:tab w:val="clear" w:pos="720"/>
+        <w:tab w:val="center" w:pos="4513" w:leader="none"/>
+        <w:tab w:val="right" w:pos="9026" w:leader="none"/>
       </w:tabs>
-      <w:spacing w:after="0" w:line="240" w:lineRule="auto"/>
+      <w:spacing w:lineRule="auto" w:line="240" w:before="0" w:after="0"/>
     </w:pPr>
+    <w:rPr/>
   </w:style>
   <w:style w:type="paragraph" w:styleId="Footer">
-    <w:name w:val="footer"/>
+    <w:name w:val="Footer"/>
     <w:basedOn w:val="Normal"/>
     <w:link w:val="FooterChar"/>
     <w:uiPriority w:val="99"/>
     <w:unhideWhenUsed/>
-    <w:rsid w:val="000779A1"/>
+    <w:rsid w:val="000779a1"/>
     <w:pPr>
       <w:tabs>
-        <w:tab w:val="center" w:pos="4513"/>
-        <w:tab w:val="right" w:pos="9026"/>
+        <w:tab w:val="clear" w:pos="720"/>
+        <w:tab w:val="center" w:pos="4513" w:leader="none"/>
+        <w:tab w:val="right" w:pos="9026" w:leader="none"/>
       </w:tabs>
-      <w:spacing w:after="0" w:line="240" w:lineRule="auto"/>
+      <w:spacing w:lineRule="auto" w:line="240" w:before="0" w:after="0"/>
     </w:pPr>
+    <w:rPr/>
   </w:style>
-  <w:style w:type="paragraph" w:customStyle="1" w:styleId="FrameContents">
+  <w:style w:type="paragraph" w:styleId="FrameContents" w:customStyle="1">
     <w:name w:val="Frame Contents"/>
     <w:basedOn w:val="Normal"/>
     <w:qFormat/>
+    <w:pPr/>
+    <w:rPr/>
   </w:style>
-  <w:style w:type="character" w:styleId="Hyperlink">
-    <w:name w:val="Hyperlink"/>
-    <w:basedOn w:val="DefaultParagraphFont"/>
+  <w:style w:type="numbering" w:styleId="NoList" w:default="1">
+    <w:name w:val="No List"/>
     <w:uiPriority w:val="99"/>
+    <w:semiHidden/>
     <w:unhideWhenUsed/>
-    <w:rsid w:val="005B2E7C"/>
-    <w:rPr>
-      <w:color w:val="0000FF" w:themeColor="hyperlink"/>
-      <w:u w:val="single"/>
-    </w:rPr>
+    <w:qFormat/>
+  </w:style>
+  <w:style w:type="table" w:default="1" w:styleId="TableNormal">
+    <w:name w:val="Normal Table"/>
+    <w:uiPriority w:val="99"/>
+    <w:semiHidden/>
+    <w:unhideWhenUsed/>
+    <w:tblPr>
+      <w:tblCellMar>
+        <w:top w:w="0" w:type="dxa"/>
+        <w:left w:w="108" w:type="dxa"/>
+        <w:bottom w:w="0" w:type="dxa"/>
+        <w:right w:w="108" w:type="dxa"/>
+      </w:tblCellMar>
+    </w:tblPr>
   </w:style>
 </w:styles>
 </file>

</xml_diff>